<commit_message>
edited test part in doc
</commit_message>
<xml_diff>
--- a/phase 4/phase4doc.docx
+++ b/phase 4/phase4doc.docx
@@ -212,8 +212,6 @@
         </w:rPr>
         <w:t>فاز چهار</w:t>
       </w:r>
-      <w:bookmarkStart w:id="0" w:name="_GoBack"/>
-      <w:bookmarkEnd w:id="0"/>
       <w:r>
         <w:rPr>
           <w:rFonts w:ascii="Arial" w:hAnsi="Arial" w:cs="B Nazanin" w:hint="cs"/>
@@ -563,7 +561,7 @@
           <w:szCs w:val="28"/>
         </w:rPr>
       </w:pPr>
-      <w:bookmarkStart w:id="1" w:name="_Toc338158741"/>
+      <w:bookmarkStart w:id="0" w:name="_Toc338158741"/>
       <w:r>
         <w:rPr>
           <w:rFonts w:cs="B Nazanin" w:hint="cs"/>
@@ -575,7 +573,7 @@
         </w:rPr>
         <w:t>استاد درس :</w:t>
       </w:r>
-      <w:bookmarkEnd w:id="1"/>
+      <w:bookmarkEnd w:id="0"/>
     </w:p>
     <w:p>
       <w:pPr>
@@ -1408,6 +1406,8 @@
           <w:lang w:bidi="fa-IR"/>
         </w:rPr>
       </w:pPr>
+      <w:proofErr w:type="spellStart"/>
+      <w:proofErr w:type="gramStart"/>
       <w:r>
         <w:rPr>
           <w:rFonts w:cs="B Nazanin"/>
@@ -1419,6 +1419,8 @@
         </w:rPr>
         <w:t>i</w:t>
       </w:r>
+      <w:proofErr w:type="spellEnd"/>
+      <w:proofErr w:type="gramEnd"/>
       <w:r>
         <w:rPr>
           <w:rFonts w:cs="B Nazanin" w:hint="cs"/>
@@ -11897,6 +11899,8 @@
           <w:lang w:bidi="fa-IR"/>
         </w:rPr>
       </w:pPr>
+      <w:proofErr w:type="spellStart"/>
+      <w:proofErr w:type="gramStart"/>
       <w:r>
         <w:rPr>
           <w:rFonts w:cs="B Nazanin"/>
@@ -11908,6 +11912,8 @@
         </w:rPr>
         <w:t>i</w:t>
       </w:r>
+      <w:proofErr w:type="spellEnd"/>
+      <w:proofErr w:type="gramEnd"/>
       <w:r>
         <w:rPr>
           <w:rFonts w:cs="B Nazanin" w:hint="cs"/>
@@ -12355,6 +12361,7 @@
         </w:rPr>
         <w:t xml:space="preserve">راهکار ما در این پروژه بمنظور ذخیره سازی داده ها استفاده از پایگاه داده در تمامی موبایلها میباشد.نکته ای که وجود دارد این است که هر موبایل پایگاه داده خود را دارد و این موضوع سربار اضافی برای چک کردن پایگاه داده سرور را رفع میکند.پایگاه داده مورد استفاده </w:t>
       </w:r>
+      <w:proofErr w:type="spellStart"/>
       <w:r>
         <w:rPr>
           <w:rFonts w:cs="B Nazanin"/>
@@ -12364,6 +12371,7 @@
         </w:rPr>
         <w:t>Sqlite</w:t>
       </w:r>
+      <w:proofErr w:type="spellEnd"/>
       <w:r>
         <w:rPr>
           <w:rFonts w:cs="B Nazanin" w:hint="cs"/>
@@ -13600,7 +13608,7 @@
           <w:rFonts w:cs="B Nazanin" w:hint="cs"/>
           <w:rtl/>
         </w:rPr>
-        <w:t xml:space="preserve">همانطور که در دیگر سندها گفته شد در فاز اول اجرای پروژه قرار است به ویژگی‌های زیر پرداخته شود </w:t>
+        <w:t xml:space="preserve">همانطور که در دیگر سندها گفته شد در چهارم اول اجرای پروژه قرار است به ویژگی‌های زیر پرداخته شود </w:t>
       </w:r>
     </w:p>
     <w:p>
@@ -13758,43 +13766,24 @@
     <w:p>
       <w:pPr>
         <w:pStyle w:val="ListParagraph"/>
-        <w:bidi/>
-        <w:rPr>
-          <w:rFonts w:cs="B Nazanin"/>
-          <w:rtl/>
-          <w:lang w:bidi="fa-IR"/>
-        </w:rPr>
-      </w:pPr>
-    </w:p>
-    <w:p>
-      <w:pPr>
-        <w:bidi/>
-        <w:rPr>
-          <w:rFonts w:cs="B Nazanin"/>
-          <w:lang w:bidi="fa-IR"/>
-        </w:rPr>
-      </w:pPr>
-    </w:p>
-    <w:p>
-      <w:pPr>
-        <w:bidi/>
-        <w:rPr>
-          <w:rFonts w:cs="B Nazanin"/>
-          <w:sz w:val="32"/>
-          <w:szCs w:val="32"/>
-          <w:rtl/>
-          <w:lang w:bidi="fa-IR"/>
-        </w:rPr>
-      </w:pPr>
-      <w:r>
-        <w:rPr>
-          <w:rFonts w:cs="B Nazanin" w:hint="cs"/>
-          <w:sz w:val="32"/>
-          <w:szCs w:val="32"/>
-          <w:rtl/>
-          <w:lang w:bidi="fa-IR"/>
-        </w:rPr>
-        <w:t>مواردی که باید تست شوند:</w:t>
+        <w:numPr>
+          <w:ilvl w:val="0"/>
+          <w:numId w:val="6"/>
+        </w:numPr>
+        <w:bidi/>
+        <w:spacing w:after="160" w:line="259" w:lineRule="auto"/>
+        <w:rPr>
+          <w:rFonts w:cs="B Nazanin"/>
+          <w:lang w:bidi="fa-IR"/>
+        </w:rPr>
+      </w:pPr>
+      <w:r>
+        <w:rPr>
+          <w:rFonts w:cs="B Nazanin" w:hint="cs"/>
+          <w:rtl/>
+          <w:lang w:bidi="fa-IR"/>
+        </w:rPr>
+        <w:t>کاربر باید بتواند به تعداد راندی که در تنظیمات توسط سرور مشخص شده است بازی را انجام دهد .</w:t>
       </w:r>
     </w:p>
     <w:p>
@@ -13808,6 +13797,94 @@
         <w:spacing w:after="160" w:line="259" w:lineRule="auto"/>
         <w:rPr>
           <w:rFonts w:cs="B Nazanin"/>
+          <w:lang w:bidi="fa-IR"/>
+        </w:rPr>
+      </w:pPr>
+      <w:r>
+        <w:rPr>
+          <w:rFonts w:cs="B Nazanin" w:hint="cs"/>
+          <w:rtl/>
+          <w:lang w:bidi="fa-IR"/>
+        </w:rPr>
+        <w:t xml:space="preserve">برای امتیاز دهی ، اگر فیلدی که توسط کاربر پر شده است در پایگاه داده موجود نباشد در صورت تایید بیشتر از نصف بازیکنان فیلد از وی پذیرفته خواهد شد . </w:t>
+      </w:r>
+    </w:p>
+    <w:p>
+      <w:pPr>
+        <w:pStyle w:val="ListParagraph"/>
+        <w:numPr>
+          <w:ilvl w:val="0"/>
+          <w:numId w:val="6"/>
+        </w:numPr>
+        <w:bidi/>
+        <w:spacing w:after="160" w:line="259" w:lineRule="auto"/>
+        <w:rPr>
+          <w:rFonts w:cs="B Nazanin"/>
+          <w:lang w:bidi="fa-IR"/>
+        </w:rPr>
+      </w:pPr>
+      <w:r>
+        <w:rPr>
+          <w:rFonts w:cs="B Nazanin" w:hint="cs"/>
+          <w:rtl/>
+          <w:lang w:bidi="fa-IR"/>
+        </w:rPr>
+        <w:t>برای امتیاز دهی ، اگر کاربران فیلد مشابه وارد کنند امتیازشان تقسیم بر تعداد افرادی  که فیلد را مشابه هم وارد کردند خواهد شد.</w:t>
+      </w:r>
+    </w:p>
+    <w:p>
+      <w:pPr>
+        <w:pStyle w:val="ListParagraph"/>
+        <w:bidi/>
+        <w:rPr>
+          <w:rFonts w:cs="B Nazanin"/>
+          <w:rtl/>
+          <w:lang w:bidi="fa-IR"/>
+        </w:rPr>
+      </w:pPr>
+    </w:p>
+    <w:p>
+      <w:pPr>
+        <w:bidi/>
+        <w:rPr>
+          <w:rFonts w:cs="B Nazanin"/>
+          <w:lang w:bidi="fa-IR"/>
+        </w:rPr>
+      </w:pPr>
+    </w:p>
+    <w:p>
+      <w:pPr>
+        <w:bidi/>
+        <w:rPr>
+          <w:rFonts w:cs="B Nazanin"/>
+          <w:sz w:val="32"/>
+          <w:szCs w:val="32"/>
+          <w:rtl/>
+          <w:lang w:bidi="fa-IR"/>
+        </w:rPr>
+      </w:pPr>
+      <w:r>
+        <w:rPr>
+          <w:rFonts w:cs="B Nazanin" w:hint="cs"/>
+          <w:sz w:val="32"/>
+          <w:szCs w:val="32"/>
+          <w:rtl/>
+          <w:lang w:bidi="fa-IR"/>
+        </w:rPr>
+        <w:t>مواردی که باید تست شوند:</w:t>
+      </w:r>
+    </w:p>
+    <w:p>
+      <w:pPr>
+        <w:pStyle w:val="ListParagraph"/>
+        <w:numPr>
+          <w:ilvl w:val="0"/>
+          <w:numId w:val="6"/>
+        </w:numPr>
+        <w:bidi/>
+        <w:spacing w:after="160" w:line="259" w:lineRule="auto"/>
+        <w:rPr>
+          <w:rFonts w:cs="B Nazanin"/>
           <w:color w:val="000000" w:themeColor="text1"/>
           <w:lang w:bidi="fa-IR"/>
         </w:rPr>
@@ -13842,6 +13919,7 @@
         </w:rPr>
         <w:t xml:space="preserve">  :که شامل موارد زیر میباشد توسط دو ابزار </w:t>
       </w:r>
+      <w:proofErr w:type="spellStart"/>
       <w:r>
         <w:rPr>
           <w:rFonts w:ascii="Courier New" w:hAnsi="Courier New" w:cs="B Nazanin"/>
@@ -13850,6 +13928,7 @@
         </w:rPr>
         <w:t>uiautomator</w:t>
       </w:r>
+      <w:proofErr w:type="spellEnd"/>
       <w:r>
         <w:rPr>
           <w:rFonts w:cs="B Nazanin" w:hint="cs"/>
@@ -13869,6 +13948,7 @@
         </w:rPr>
         <w:t xml:space="preserve">و </w:t>
       </w:r>
+      <w:proofErr w:type="spellStart"/>
       <w:r>
         <w:rPr>
           <w:rFonts w:ascii="Courier New" w:hAnsi="Courier New" w:cs="B Nazanin"/>
@@ -13877,6 +13957,7 @@
         </w:rPr>
         <w:t>uiautomatorviewer</w:t>
       </w:r>
+      <w:proofErr w:type="spellEnd"/>
       <w:r>
         <w:rPr>
           <w:rFonts w:ascii="Courier New" w:hAnsi="Courier New" w:cs="B Nazanin" w:hint="cs"/>
@@ -14014,6 +14095,7 @@
           <w:rtl/>
           <w:lang w:bidi="fa-IR"/>
         </w:rPr>
+        <w:lastRenderedPageBreak/>
         <w:t xml:space="preserve">نمایش درست و به موقع </w:t>
       </w:r>
       <w:r>
@@ -14154,7 +14236,6 @@
           <w:rtl/>
           <w:lang w:bidi="fa-IR"/>
         </w:rPr>
-        <w:lastRenderedPageBreak/>
         <w:t xml:space="preserve">تست قسمت </w:t>
       </w:r>
       <w:r>
@@ -14184,6 +14265,7 @@
         </w:rPr>
         <w:t xml:space="preserve"> که این قسمت نیز توسط </w:t>
       </w:r>
+      <w:proofErr w:type="spellStart"/>
       <w:r>
         <w:rPr>
           <w:rFonts w:cs="B Nazanin"/>
@@ -14191,6 +14273,7 @@
         </w:rPr>
         <w:t>InstrumentationTestCase</w:t>
       </w:r>
+      <w:proofErr w:type="spellEnd"/>
       <w:r>
         <w:rPr>
           <w:rFonts w:cs="B Nazanin" w:hint="cs"/>
@@ -14275,6 +14358,7 @@
         </w:rPr>
         <w:t xml:space="preserve"> (هماهنگی موزیک بازی با مراحل بازی ، تنظیمات مربوط به </w:t>
       </w:r>
+      <w:proofErr w:type="spellStart"/>
       <w:r>
         <w:rPr>
           <w:rFonts w:cs="B Nazanin"/>
@@ -14282,6 +14366,7 @@
         </w:rPr>
         <w:t>voloume</w:t>
       </w:r>
+      <w:proofErr w:type="spellEnd"/>
       <w:r>
         <w:rPr>
           <w:rFonts w:cs="B Nazanin" w:hint="cs"/>
@@ -14290,6 +14375,7 @@
         </w:rPr>
         <w:t xml:space="preserve"> (</w:t>
       </w:r>
+      <w:proofErr w:type="spellStart"/>
       <w:r>
         <w:rPr>
           <w:rFonts w:cs="B Nazanin"/>
@@ -14297,6 +14383,7 @@
         </w:rPr>
         <w:t>on,off</w:t>
       </w:r>
+      <w:proofErr w:type="spellEnd"/>
       <w:r>
         <w:rPr>
           <w:rFonts w:cs="B Nazanin" w:hint="cs"/>
@@ -14958,6 +15045,7 @@
           <w:rtl/>
           <w:lang w:bidi="fa-IR"/>
         </w:rPr>
+        <w:lastRenderedPageBreak/>
         <w:t>تاخیر بالای شبکه</w:t>
       </w:r>
     </w:p>
@@ -14987,7 +15075,7 @@
       <w:pPr>
         <w:bidi/>
         <w:rPr>
-          <w:rFonts w:cs="B Nazanin"/>
+          <w:rFonts w:cs="B Nazanin" w:hint="cs"/>
           <w:lang w:bidi="fa-IR"/>
         </w:rPr>
       </w:pPr>
@@ -15020,7 +15108,6 @@
           <w:rtl/>
           <w:lang w:bidi="fa-IR"/>
         </w:rPr>
-        <w:lastRenderedPageBreak/>
         <w:t>روش:</w:t>
       </w:r>
     </w:p>
@@ -15131,6 +15218,7 @@
         </w:rPr>
         <w:t xml:space="preserve"> و </w:t>
       </w:r>
+      <w:proofErr w:type="spellStart"/>
       <w:r>
         <w:rPr>
           <w:rFonts w:cs="B Nazanin"/>
@@ -15138,6 +15226,7 @@
         </w:rPr>
         <w:t>hamcrest</w:t>
       </w:r>
+      <w:proofErr w:type="spellEnd"/>
       <w:r>
         <w:rPr>
           <w:rFonts w:cs="B Nazanin" w:hint="cs"/>
@@ -15378,7 +15467,7 @@
         <w:bidi/>
         <w:rPr>
           <w:rStyle w:val="Strong"/>
-          <w:rFonts w:ascii="Consolas" w:hAnsi="Consolas" w:cs="B Nazanin"/>
+          <w:rFonts w:ascii="Consolas" w:hAnsi="Consolas" w:cs="B Nazanin" w:hint="cs"/>
           <w:b w:val="0"/>
           <w:bCs w:val="0"/>
           <w:color w:val="333333"/>
@@ -15575,6 +15664,2702 @@
           <w:lang w:bidi="fa-IR"/>
         </w:rPr>
       </w:pPr>
+      <w:r>
+        <w:rPr>
+          <w:rFonts w:ascii="Consolas" w:hAnsi="Consolas" w:cs="B Nazanin" w:hint="cs"/>
+          <w:color w:val="333333"/>
+          <w:rtl/>
+          <w:lang w:bidi="fa-IR"/>
+        </w:rPr>
+        <w:t xml:space="preserve"> برای تست سرور از سایت </w:t>
+      </w:r>
+      <w:r>
+        <w:rPr>
+          <w:rFonts w:ascii="Consolas" w:hAnsi="Consolas" w:cs="B Nazanin"/>
+          <w:color w:val="333333"/>
+          <w:lang w:bidi="fa-IR"/>
+        </w:rPr>
+        <w:t>newrelic.com</w:t>
+      </w:r>
+      <w:r>
+        <w:rPr>
+          <w:rFonts w:ascii="Consolas" w:hAnsi="Consolas" w:cs="B Nazanin" w:hint="cs"/>
+          <w:color w:val="333333"/>
+          <w:rtl/>
+          <w:lang w:bidi="fa-IR"/>
+        </w:rPr>
+        <w:t xml:space="preserve"> استفاده شده است که  نتایج زیر حاصل گردید :</w:t>
+      </w:r>
+    </w:p>
+    <w:p>
+      <w:pPr>
+        <w:bidi/>
+        <w:rPr>
+          <w:rFonts w:cs="B Nazanin"/>
+          <w:noProof/>
+          <w:rtl/>
+        </w:rPr>
+      </w:pPr>
+      <w:r>
+        <w:rPr>
+          <w:rFonts w:ascii="Consolas" w:hAnsi="Consolas" w:cs="B Nazanin"/>
+          <w:noProof/>
+          <w:color w:val="333333"/>
+          <w:lang w:bidi="fa-IR"/>
+        </w:rPr>
+        <w:lastRenderedPageBreak/>
+        <w:drawing>
+          <wp:inline distT="0" distB="0" distL="0" distR="0" wp14:anchorId="02E3B0FB" wp14:editId="74094274">
+            <wp:extent cx="2327535" cy="1339215"/>
+            <wp:effectExtent l="76200" t="76200" r="130175" b="127635"/>
+            <wp:docPr id="5" name="Picture 4"/>
+            <wp:cNvGraphicFramePr>
+              <a:graphicFrameLocks xmlns:a="http://schemas.openxmlformats.org/drawingml/2006/main" noChangeAspect="1"/>
+            </wp:cNvGraphicFramePr>
+            <a:graphic xmlns:a="http://schemas.openxmlformats.org/drawingml/2006/main">
+              <a:graphicData uri="http://schemas.openxmlformats.org/drawingml/2006/picture">
+                <pic:pic xmlns:pic="http://schemas.openxmlformats.org/drawingml/2006/picture">
+                  <pic:nvPicPr>
+                    <pic:cNvPr id="5" name="Picture 4"/>
+                    <pic:cNvPicPr>
+                      <a:picLocks noChangeAspect="1"/>
+                    </pic:cNvPicPr>
+                  </pic:nvPicPr>
+                  <pic:blipFill>
+                    <a:blip r:embed="rId20"/>
+                    <a:stretch>
+                      <a:fillRect/>
+                    </a:stretch>
+                  </pic:blipFill>
+                  <pic:spPr>
+                    <a:xfrm>
+                      <a:off x="0" y="0"/>
+                      <a:ext cx="2355848" cy="1355506"/>
+                    </a:xfrm>
+                    <a:prstGeom prst="rect">
+                      <a:avLst/>
+                    </a:prstGeom>
+                    <a:ln w="38100" cap="sq">
+                      <a:solidFill>
+                        <a:srgbClr val="000000"/>
+                      </a:solidFill>
+                      <a:prstDash val="solid"/>
+                      <a:miter lim="800000"/>
+                    </a:ln>
+                    <a:effectLst>
+                      <a:outerShdw blurRad="50800" dist="38100" dir="2700000" algn="tl" rotWithShape="0">
+                        <a:srgbClr val="000000">
+                          <a:alpha val="43000"/>
+                        </a:srgbClr>
+                      </a:outerShdw>
+                    </a:effectLst>
+                  </pic:spPr>
+                </pic:pic>
+              </a:graphicData>
+            </a:graphic>
+          </wp:inline>
+        </w:drawing>
+      </w:r>
+      <w:r>
+        <w:rPr>
+          <w:rFonts w:cs="B Nazanin"/>
+          <w:noProof/>
+        </w:rPr>
+        <w:t xml:space="preserve"> </w:t>
+      </w:r>
+      <w:r>
+        <w:rPr>
+          <w:rFonts w:ascii="Consolas" w:hAnsi="Consolas" w:cs="B Nazanin"/>
+          <w:noProof/>
+          <w:color w:val="333333"/>
+          <w:lang w:bidi="fa-IR"/>
+        </w:rPr>
+        <w:drawing>
+          <wp:inline distT="0" distB="0" distL="0" distR="0" wp14:anchorId="224761F8" wp14:editId="27861B05">
+            <wp:extent cx="5940359" cy="1977656"/>
+            <wp:effectExtent l="76200" t="76200" r="137160" b="137160"/>
+            <wp:docPr id="6" name="Picture 3"/>
+            <wp:cNvGraphicFramePr>
+              <a:graphicFrameLocks xmlns:a="http://schemas.openxmlformats.org/drawingml/2006/main" noChangeAspect="1"/>
+            </wp:cNvGraphicFramePr>
+            <a:graphic xmlns:a="http://schemas.openxmlformats.org/drawingml/2006/main">
+              <a:graphicData uri="http://schemas.openxmlformats.org/drawingml/2006/picture">
+                <pic:pic xmlns:pic="http://schemas.openxmlformats.org/drawingml/2006/picture">
+                  <pic:nvPicPr>
+                    <pic:cNvPr id="4" name="Picture 3"/>
+                    <pic:cNvPicPr>
+                      <a:picLocks noChangeAspect="1"/>
+                    </pic:cNvPicPr>
+                  </pic:nvPicPr>
+                  <pic:blipFill>
+                    <a:blip r:embed="rId21"/>
+                    <a:stretch>
+                      <a:fillRect/>
+                    </a:stretch>
+                  </pic:blipFill>
+                  <pic:spPr>
+                    <a:xfrm>
+                      <a:off x="0" y="0"/>
+                      <a:ext cx="5958128" cy="1983572"/>
+                    </a:xfrm>
+                    <a:prstGeom prst="rect">
+                      <a:avLst/>
+                    </a:prstGeom>
+                    <a:ln w="38100" cap="sq">
+                      <a:solidFill>
+                        <a:srgbClr val="000000"/>
+                      </a:solidFill>
+                      <a:prstDash val="solid"/>
+                      <a:miter lim="800000"/>
+                    </a:ln>
+                    <a:effectLst>
+                      <a:outerShdw blurRad="50800" dist="38100" dir="2700000" algn="tl" rotWithShape="0">
+                        <a:srgbClr val="000000">
+                          <a:alpha val="43000"/>
+                        </a:srgbClr>
+                      </a:outerShdw>
+                    </a:effectLst>
+                  </pic:spPr>
+                </pic:pic>
+              </a:graphicData>
+            </a:graphic>
+          </wp:inline>
+        </w:drawing>
+      </w:r>
+    </w:p>
+    <w:p>
+      <w:pPr>
+        <w:bidi/>
+        <w:rPr>
+          <w:rFonts w:cs="B Nazanin"/>
+          <w:noProof/>
+          <w:rtl/>
+        </w:rPr>
+      </w:pPr>
+      <w:r>
+        <w:rPr>
+          <w:rFonts w:cs="B Nazanin"/>
+          <w:noProof/>
+          <w:lang w:bidi="fa-IR"/>
+        </w:rPr>
+        <w:drawing>
+          <wp:inline distT="0" distB="0" distL="0" distR="0" wp14:anchorId="5EC763EF" wp14:editId="2251AEDA">
+            <wp:extent cx="5824855" cy="1456661"/>
+            <wp:effectExtent l="76200" t="76200" r="137795" b="125095"/>
+            <wp:docPr id="7" name="Picture 6"/>
+            <wp:cNvGraphicFramePr>
+              <a:graphicFrameLocks xmlns:a="http://schemas.openxmlformats.org/drawingml/2006/main" noChangeAspect="1"/>
+            </wp:cNvGraphicFramePr>
+            <a:graphic xmlns:a="http://schemas.openxmlformats.org/drawingml/2006/main">
+              <a:graphicData uri="http://schemas.openxmlformats.org/drawingml/2006/picture">
+                <pic:pic xmlns:pic="http://schemas.openxmlformats.org/drawingml/2006/picture">
+                  <pic:nvPicPr>
+                    <pic:cNvPr id="7" name="Picture 6"/>
+                    <pic:cNvPicPr>
+                      <a:picLocks noChangeAspect="1"/>
+                    </pic:cNvPicPr>
+                  </pic:nvPicPr>
+                  <pic:blipFill>
+                    <a:blip r:embed="rId22"/>
+                    <a:stretch>
+                      <a:fillRect/>
+                    </a:stretch>
+                  </pic:blipFill>
+                  <pic:spPr>
+                    <a:xfrm>
+                      <a:off x="0" y="0"/>
+                      <a:ext cx="5891294" cy="1473276"/>
+                    </a:xfrm>
+                    <a:prstGeom prst="rect">
+                      <a:avLst/>
+                    </a:prstGeom>
+                    <a:ln w="38100" cap="sq">
+                      <a:solidFill>
+                        <a:srgbClr val="000000"/>
+                      </a:solidFill>
+                      <a:prstDash val="solid"/>
+                      <a:miter lim="800000"/>
+                    </a:ln>
+                    <a:effectLst>
+                      <a:outerShdw blurRad="50800" dist="38100" dir="2700000" algn="tl" rotWithShape="0">
+                        <a:srgbClr val="000000">
+                          <a:alpha val="43000"/>
+                        </a:srgbClr>
+                      </a:outerShdw>
+                    </a:effectLst>
+                  </pic:spPr>
+                </pic:pic>
+              </a:graphicData>
+            </a:graphic>
+          </wp:inline>
+        </w:drawing>
+      </w:r>
+    </w:p>
+    <w:p>
+      <w:pPr>
+        <w:bidi/>
+        <w:rPr>
+          <w:rFonts w:cs="B Nazanin"/>
+          <w:noProof/>
+          <w:rtl/>
+        </w:rPr>
+      </w:pPr>
+      <w:r>
+        <w:rPr>
+          <w:rFonts w:cs="B Nazanin"/>
+          <w:noProof/>
+          <w:lang w:bidi="fa-IR"/>
+        </w:rPr>
+        <w:drawing>
+          <wp:inline distT="0" distB="0" distL="0" distR="0" wp14:anchorId="32ADB1AB" wp14:editId="4C85CA1B">
+            <wp:extent cx="5941435" cy="1499191"/>
+            <wp:effectExtent l="76200" t="76200" r="135890" b="139700"/>
+            <wp:docPr id="9" name="Picture 2"/>
+            <wp:cNvGraphicFramePr>
+              <a:graphicFrameLocks xmlns:a="http://schemas.openxmlformats.org/drawingml/2006/main" noChangeAspect="1"/>
+            </wp:cNvGraphicFramePr>
+            <a:graphic xmlns:a="http://schemas.openxmlformats.org/drawingml/2006/main">
+              <a:graphicData uri="http://schemas.openxmlformats.org/drawingml/2006/picture">
+                <pic:pic xmlns:pic="http://schemas.openxmlformats.org/drawingml/2006/picture">
+                  <pic:nvPicPr>
+                    <pic:cNvPr id="3" name="Picture 2"/>
+                    <pic:cNvPicPr>
+                      <a:picLocks noChangeAspect="1"/>
+                    </pic:cNvPicPr>
+                  </pic:nvPicPr>
+                  <pic:blipFill>
+                    <a:blip r:embed="rId23"/>
+                    <a:stretch>
+                      <a:fillRect/>
+                    </a:stretch>
+                  </pic:blipFill>
+                  <pic:spPr>
+                    <a:xfrm>
+                      <a:off x="0" y="0"/>
+                      <a:ext cx="5958424" cy="1503478"/>
+                    </a:xfrm>
+                    <a:prstGeom prst="rect">
+                      <a:avLst/>
+                    </a:prstGeom>
+                    <a:ln w="38100" cap="sq">
+                      <a:solidFill>
+                        <a:srgbClr val="000000"/>
+                      </a:solidFill>
+                      <a:prstDash val="solid"/>
+                      <a:miter lim="800000"/>
+                    </a:ln>
+                    <a:effectLst>
+                      <a:outerShdw blurRad="50800" dist="38100" dir="2700000" algn="tl" rotWithShape="0">
+                        <a:srgbClr val="000000">
+                          <a:alpha val="43000"/>
+                        </a:srgbClr>
+                      </a:outerShdw>
+                    </a:effectLst>
+                  </pic:spPr>
+                </pic:pic>
+              </a:graphicData>
+            </a:graphic>
+          </wp:inline>
+        </w:drawing>
+      </w:r>
+    </w:p>
+    <w:p>
+      <w:pPr>
+        <w:bidi/>
+        <w:rPr>
+          <w:rFonts w:cs="B Nazanin"/>
+          <w:noProof/>
+          <w:rtl/>
+        </w:rPr>
+      </w:pPr>
+      <w:r>
+        <w:rPr>
+          <w:rFonts w:cs="B Nazanin"/>
+          <w:noProof/>
+          <w:lang w:bidi="fa-IR"/>
+        </w:rPr>
+        <w:lastRenderedPageBreak/>
+        <w:drawing>
+          <wp:inline distT="0" distB="0" distL="0" distR="0" wp14:anchorId="43A7579C" wp14:editId="05D8C16F">
+            <wp:extent cx="5773479" cy="1743710"/>
+            <wp:effectExtent l="76200" t="76200" r="132080" b="142240"/>
+            <wp:docPr id="10" name="Picture 4"/>
+            <wp:cNvGraphicFramePr>
+              <a:graphicFrameLocks xmlns:a="http://schemas.openxmlformats.org/drawingml/2006/main" noChangeAspect="1"/>
+            </wp:cNvGraphicFramePr>
+            <a:graphic xmlns:a="http://schemas.openxmlformats.org/drawingml/2006/main">
+              <a:graphicData uri="http://schemas.openxmlformats.org/drawingml/2006/picture">
+                <pic:pic xmlns:pic="http://schemas.openxmlformats.org/drawingml/2006/picture">
+                  <pic:nvPicPr>
+                    <pic:cNvPr id="5" name="Picture 4"/>
+                    <pic:cNvPicPr>
+                      <a:picLocks noChangeAspect="1"/>
+                    </pic:cNvPicPr>
+                  </pic:nvPicPr>
+                  <pic:blipFill>
+                    <a:blip r:embed="rId24"/>
+                    <a:stretch>
+                      <a:fillRect/>
+                    </a:stretch>
+                  </pic:blipFill>
+                  <pic:spPr>
+                    <a:xfrm>
+                      <a:off x="0" y="0"/>
+                      <a:ext cx="5783143" cy="1746629"/>
+                    </a:xfrm>
+                    <a:prstGeom prst="rect">
+                      <a:avLst/>
+                    </a:prstGeom>
+                    <a:ln w="38100" cap="sq">
+                      <a:solidFill>
+                        <a:srgbClr val="000000"/>
+                      </a:solidFill>
+                      <a:prstDash val="solid"/>
+                      <a:miter lim="800000"/>
+                    </a:ln>
+                    <a:effectLst>
+                      <a:outerShdw blurRad="50800" dist="38100" dir="2700000" algn="tl" rotWithShape="0">
+                        <a:srgbClr val="000000">
+                          <a:alpha val="43000"/>
+                        </a:srgbClr>
+                      </a:outerShdw>
+                    </a:effectLst>
+                  </pic:spPr>
+                </pic:pic>
+              </a:graphicData>
+            </a:graphic>
+          </wp:inline>
+        </w:drawing>
+      </w:r>
+    </w:p>
+    <w:p>
+      <w:pPr>
+        <w:bidi/>
+        <w:jc w:val="center"/>
+        <w:rPr>
+          <w:rFonts w:cs="B Nazanin"/>
+          <w:noProof/>
+          <w:rtl/>
+        </w:rPr>
+      </w:pPr>
+      <w:r>
+        <w:rPr>
+          <w:rFonts w:cs="B Nazanin"/>
+          <w:noProof/>
+          <w:lang w:bidi="fa-IR"/>
+        </w:rPr>
+        <w:drawing>
+          <wp:inline distT="0" distB="0" distL="0" distR="0" wp14:anchorId="678176EB" wp14:editId="6CBC0D07">
+            <wp:extent cx="4322900" cy="1414130"/>
+            <wp:effectExtent l="76200" t="76200" r="135255" b="129540"/>
+            <wp:docPr id="11" name="Picture 6"/>
+            <wp:cNvGraphicFramePr>
+              <a:graphicFrameLocks xmlns:a="http://schemas.openxmlformats.org/drawingml/2006/main" noChangeAspect="1"/>
+            </wp:cNvGraphicFramePr>
+            <a:graphic xmlns:a="http://schemas.openxmlformats.org/drawingml/2006/main">
+              <a:graphicData uri="http://schemas.openxmlformats.org/drawingml/2006/picture">
+                <pic:pic xmlns:pic="http://schemas.openxmlformats.org/drawingml/2006/picture">
+                  <pic:nvPicPr>
+                    <pic:cNvPr id="7" name="Picture 6"/>
+                    <pic:cNvPicPr>
+                      <a:picLocks noChangeAspect="1"/>
+                    </pic:cNvPicPr>
+                  </pic:nvPicPr>
+                  <pic:blipFill>
+                    <a:blip r:embed="rId25"/>
+                    <a:stretch>
+                      <a:fillRect/>
+                    </a:stretch>
+                  </pic:blipFill>
+                  <pic:spPr>
+                    <a:xfrm>
+                      <a:off x="0" y="0"/>
+                      <a:ext cx="4344473" cy="1421187"/>
+                    </a:xfrm>
+                    <a:prstGeom prst="rect">
+                      <a:avLst/>
+                    </a:prstGeom>
+                    <a:ln w="38100" cap="sq">
+                      <a:solidFill>
+                        <a:srgbClr val="000000"/>
+                      </a:solidFill>
+                      <a:prstDash val="solid"/>
+                      <a:miter lim="800000"/>
+                    </a:ln>
+                    <a:effectLst>
+                      <a:outerShdw blurRad="50800" dist="38100" dir="2700000" algn="tl" rotWithShape="0">
+                        <a:srgbClr val="000000">
+                          <a:alpha val="43000"/>
+                        </a:srgbClr>
+                      </a:outerShdw>
+                    </a:effectLst>
+                  </pic:spPr>
+                </pic:pic>
+              </a:graphicData>
+            </a:graphic>
+          </wp:inline>
+        </w:drawing>
+      </w:r>
+    </w:p>
+    <w:p>
+      <w:pPr>
+        <w:bidi/>
+        <w:rPr>
+          <w:rFonts w:cs="B Nazanin"/>
+          <w:noProof/>
+          <w:rtl/>
+        </w:rPr>
+      </w:pPr>
+    </w:p>
+    <w:p>
+      <w:pPr>
+        <w:rPr>
+          <w:rFonts w:cs="B Nazanin"/>
+        </w:rPr>
+      </w:pPr>
+      <w:r>
+        <w:rPr>
+          <w:rFonts w:cs="B Nazanin" w:hint="cs"/>
+          <w:rtl/>
+        </w:rPr>
+        <w:t>بررسی سرعت تایید وجود یک کلمه در دیتابیس نام ها</w:t>
+      </w:r>
+    </w:p>
+    <w:p>
+      <w:pPr>
+        <w:autoSpaceDE w:val="0"/>
+        <w:autoSpaceDN w:val="0"/>
+        <w:adjustRightInd w:val="0"/>
+        <w:spacing w:after="0" w:line="240" w:lineRule="auto"/>
+        <w:rPr>
+          <w:rFonts w:ascii="Consolas" w:hAnsi="Consolas" w:cs="B Nazanin"/>
+          <w:sz w:val="20"/>
+          <w:szCs w:val="20"/>
+        </w:rPr>
+      </w:pPr>
+      <w:proofErr w:type="gramStart"/>
+      <w:r>
+        <w:rPr>
+          <w:rFonts w:ascii="Consolas" w:hAnsi="Consolas" w:cs="B Nazanin"/>
+          <w:b/>
+          <w:bCs/>
+          <w:color w:val="7F0055"/>
+          <w:sz w:val="20"/>
+          <w:szCs w:val="20"/>
+        </w:rPr>
+        <w:t>for</w:t>
+      </w:r>
+      <w:proofErr w:type="gramEnd"/>
+      <w:r>
+        <w:rPr>
+          <w:rFonts w:ascii="Consolas" w:hAnsi="Consolas" w:cs="B Nazanin"/>
+          <w:color w:val="000000"/>
+          <w:sz w:val="20"/>
+          <w:szCs w:val="20"/>
+        </w:rPr>
+        <w:t xml:space="preserve"> (</w:t>
+      </w:r>
+      <w:proofErr w:type="spellStart"/>
+      <w:r>
+        <w:rPr>
+          <w:rFonts w:ascii="Consolas" w:hAnsi="Consolas" w:cs="B Nazanin"/>
+          <w:b/>
+          <w:bCs/>
+          <w:color w:val="7F0055"/>
+          <w:sz w:val="20"/>
+          <w:szCs w:val="20"/>
+        </w:rPr>
+        <w:t>int</w:t>
+      </w:r>
+      <w:proofErr w:type="spellEnd"/>
+      <w:r>
+        <w:rPr>
+          <w:rFonts w:ascii="Consolas" w:hAnsi="Consolas" w:cs="B Nazanin"/>
+          <w:color w:val="000000"/>
+          <w:sz w:val="20"/>
+          <w:szCs w:val="20"/>
+        </w:rPr>
+        <w:t xml:space="preserve"> </w:t>
+      </w:r>
+      <w:proofErr w:type="spellStart"/>
+      <w:r>
+        <w:rPr>
+          <w:rFonts w:ascii="Consolas" w:hAnsi="Consolas" w:cs="B Nazanin"/>
+          <w:color w:val="000000"/>
+          <w:sz w:val="20"/>
+          <w:szCs w:val="20"/>
+        </w:rPr>
+        <w:t>i</w:t>
+      </w:r>
+      <w:proofErr w:type="spellEnd"/>
+      <w:r>
+        <w:rPr>
+          <w:rFonts w:ascii="Consolas" w:hAnsi="Consolas" w:cs="B Nazanin"/>
+          <w:color w:val="000000"/>
+          <w:sz w:val="20"/>
+          <w:szCs w:val="20"/>
+        </w:rPr>
+        <w:t xml:space="preserve">=0; </w:t>
+      </w:r>
+      <w:proofErr w:type="spellStart"/>
+      <w:r>
+        <w:rPr>
+          <w:rFonts w:ascii="Consolas" w:hAnsi="Consolas" w:cs="B Nazanin"/>
+          <w:color w:val="000000"/>
+          <w:sz w:val="20"/>
+          <w:szCs w:val="20"/>
+        </w:rPr>
+        <w:t>i</w:t>
+      </w:r>
+      <w:proofErr w:type="spellEnd"/>
+      <w:r>
+        <w:rPr>
+          <w:rFonts w:ascii="Consolas" w:hAnsi="Consolas" w:cs="B Nazanin"/>
+          <w:color w:val="000000"/>
+          <w:sz w:val="20"/>
+          <w:szCs w:val="20"/>
+        </w:rPr>
+        <w:t xml:space="preserve">&lt;100; </w:t>
+      </w:r>
+      <w:proofErr w:type="spellStart"/>
+      <w:r>
+        <w:rPr>
+          <w:rFonts w:ascii="Consolas" w:hAnsi="Consolas" w:cs="B Nazanin"/>
+          <w:color w:val="000000"/>
+          <w:sz w:val="20"/>
+          <w:szCs w:val="20"/>
+        </w:rPr>
+        <w:t>i</w:t>
+      </w:r>
+      <w:proofErr w:type="spellEnd"/>
+      <w:r>
+        <w:rPr>
+          <w:rFonts w:ascii="Consolas" w:hAnsi="Consolas" w:cs="B Nazanin"/>
+          <w:color w:val="000000"/>
+          <w:sz w:val="20"/>
+          <w:szCs w:val="20"/>
+        </w:rPr>
+        <w:t>++){</w:t>
+      </w:r>
+    </w:p>
+    <w:p>
+      <w:pPr>
+        <w:autoSpaceDE w:val="0"/>
+        <w:autoSpaceDN w:val="0"/>
+        <w:adjustRightInd w:val="0"/>
+        <w:spacing w:after="0" w:line="240" w:lineRule="auto"/>
+        <w:rPr>
+          <w:rFonts w:ascii="Consolas" w:hAnsi="Consolas" w:cs="B Nazanin"/>
+          <w:sz w:val="20"/>
+          <w:szCs w:val="20"/>
+        </w:rPr>
+      </w:pPr>
+      <w:r>
+        <w:rPr>
+          <w:rFonts w:ascii="Consolas" w:hAnsi="Consolas" w:cs="B Nazanin"/>
+          <w:color w:val="000000"/>
+          <w:sz w:val="20"/>
+          <w:szCs w:val="20"/>
+        </w:rPr>
+        <w:tab/>
+      </w:r>
+      <w:proofErr w:type="gramStart"/>
+      <w:r>
+        <w:rPr>
+          <w:rFonts w:ascii="Consolas" w:hAnsi="Consolas" w:cs="B Nazanin"/>
+          <w:b/>
+          <w:bCs/>
+          <w:color w:val="7F0055"/>
+          <w:sz w:val="20"/>
+          <w:szCs w:val="20"/>
+        </w:rPr>
+        <w:t>long</w:t>
+      </w:r>
+      <w:proofErr w:type="gramEnd"/>
+      <w:r>
+        <w:rPr>
+          <w:rFonts w:ascii="Consolas" w:hAnsi="Consolas" w:cs="B Nazanin"/>
+          <w:color w:val="000000"/>
+          <w:sz w:val="20"/>
+          <w:szCs w:val="20"/>
+        </w:rPr>
+        <w:t xml:space="preserve"> </w:t>
+      </w:r>
+      <w:proofErr w:type="spellStart"/>
+      <w:r>
+        <w:rPr>
+          <w:rFonts w:ascii="Consolas" w:hAnsi="Consolas" w:cs="B Nazanin"/>
+          <w:color w:val="000000"/>
+          <w:sz w:val="20"/>
+          <w:szCs w:val="20"/>
+        </w:rPr>
+        <w:t>startTime</w:t>
+      </w:r>
+      <w:proofErr w:type="spellEnd"/>
+      <w:r>
+        <w:rPr>
+          <w:rFonts w:ascii="Consolas" w:hAnsi="Consolas" w:cs="B Nazanin"/>
+          <w:color w:val="000000"/>
+          <w:sz w:val="20"/>
+          <w:szCs w:val="20"/>
+        </w:rPr>
+        <w:t>=</w:t>
+      </w:r>
+      <w:proofErr w:type="spellStart"/>
+      <w:r>
+        <w:rPr>
+          <w:rFonts w:ascii="Consolas" w:hAnsi="Consolas" w:cs="B Nazanin"/>
+          <w:color w:val="000000"/>
+          <w:sz w:val="20"/>
+          <w:szCs w:val="20"/>
+        </w:rPr>
+        <w:t>System.</w:t>
+      </w:r>
+      <w:r>
+        <w:rPr>
+          <w:rFonts w:ascii="Consolas" w:hAnsi="Consolas" w:cs="B Nazanin"/>
+          <w:i/>
+          <w:iCs/>
+          <w:color w:val="000000"/>
+          <w:sz w:val="20"/>
+          <w:szCs w:val="20"/>
+        </w:rPr>
+        <w:t>nanoTime</w:t>
+      </w:r>
+      <w:proofErr w:type="spellEnd"/>
+      <w:r>
+        <w:rPr>
+          <w:rFonts w:ascii="Consolas" w:hAnsi="Consolas" w:cs="B Nazanin"/>
+          <w:color w:val="000000"/>
+          <w:sz w:val="20"/>
+          <w:szCs w:val="20"/>
+        </w:rPr>
+        <w:t>();</w:t>
+      </w:r>
+    </w:p>
+    <w:p>
+      <w:pPr>
+        <w:autoSpaceDE w:val="0"/>
+        <w:autoSpaceDN w:val="0"/>
+        <w:adjustRightInd w:val="0"/>
+        <w:spacing w:after="0" w:line="240" w:lineRule="auto"/>
+        <w:rPr>
+          <w:rFonts w:ascii="Consolas" w:hAnsi="Consolas" w:cs="B Nazanin"/>
+          <w:sz w:val="20"/>
+          <w:szCs w:val="20"/>
+        </w:rPr>
+      </w:pPr>
+      <w:r>
+        <w:rPr>
+          <w:rFonts w:ascii="Consolas" w:hAnsi="Consolas" w:cs="B Nazanin"/>
+          <w:color w:val="000000"/>
+          <w:sz w:val="20"/>
+          <w:szCs w:val="20"/>
+        </w:rPr>
+        <w:tab/>
+      </w:r>
+      <w:proofErr w:type="spellStart"/>
+      <w:proofErr w:type="gramStart"/>
+      <w:r>
+        <w:rPr>
+          <w:rFonts w:ascii="Consolas" w:hAnsi="Consolas" w:cs="B Nazanin"/>
+          <w:color w:val="000000"/>
+          <w:sz w:val="20"/>
+          <w:szCs w:val="20"/>
+        </w:rPr>
+        <w:t>DatabaseController.</w:t>
+      </w:r>
+      <w:r>
+        <w:rPr>
+          <w:rFonts w:ascii="Consolas" w:hAnsi="Consolas" w:cs="B Nazanin"/>
+          <w:i/>
+          <w:iCs/>
+          <w:color w:val="0000C0"/>
+          <w:sz w:val="20"/>
+          <w:szCs w:val="20"/>
+        </w:rPr>
+        <w:t>dbc</w:t>
+      </w:r>
+      <w:r>
+        <w:rPr>
+          <w:rFonts w:ascii="Consolas" w:hAnsi="Consolas" w:cs="B Nazanin"/>
+          <w:color w:val="000000"/>
+          <w:sz w:val="20"/>
+          <w:szCs w:val="20"/>
+        </w:rPr>
+        <w:t>.isItThere</w:t>
+      </w:r>
+      <w:proofErr w:type="spellEnd"/>
+      <w:r>
+        <w:rPr>
+          <w:rFonts w:ascii="Consolas" w:hAnsi="Consolas" w:cs="B Nazanin"/>
+          <w:color w:val="000000"/>
+          <w:sz w:val="20"/>
+          <w:szCs w:val="20"/>
+        </w:rPr>
+        <w:t>(</w:t>
+      </w:r>
+      <w:proofErr w:type="spellStart"/>
+      <w:proofErr w:type="gramEnd"/>
+      <w:r>
+        <w:rPr>
+          <w:rFonts w:ascii="Consolas" w:hAnsi="Consolas" w:cs="B Nazanin"/>
+          <w:color w:val="000000"/>
+          <w:sz w:val="20"/>
+          <w:szCs w:val="20"/>
+        </w:rPr>
+        <w:t>DatabaseController.</w:t>
+      </w:r>
+      <w:r>
+        <w:rPr>
+          <w:rFonts w:ascii="Consolas" w:hAnsi="Consolas" w:cs="B Nazanin"/>
+          <w:i/>
+          <w:iCs/>
+          <w:color w:val="0000C0"/>
+          <w:sz w:val="20"/>
+          <w:szCs w:val="20"/>
+        </w:rPr>
+        <w:t>fnameInt</w:t>
+      </w:r>
+      <w:proofErr w:type="spellEnd"/>
+      <w:r>
+        <w:rPr>
+          <w:rFonts w:ascii="Consolas" w:hAnsi="Consolas" w:cs="B Nazanin"/>
+          <w:color w:val="000000"/>
+          <w:sz w:val="20"/>
+          <w:szCs w:val="20"/>
+        </w:rPr>
+        <w:t xml:space="preserve">, </w:t>
+      </w:r>
+      <w:r>
+        <w:rPr>
+          <w:rFonts w:ascii="Consolas" w:hAnsi="Consolas" w:cs="B Nazanin"/>
+          <w:color w:val="2A00FF"/>
+          <w:sz w:val="20"/>
+          <w:szCs w:val="20"/>
+        </w:rPr>
+        <w:t>"</w:t>
+      </w:r>
+      <w:r>
+        <w:rPr>
+          <w:rFonts w:ascii="Consolas" w:hAnsi="Consolas" w:cs="B Nazanin"/>
+          <w:color w:val="2A00FF"/>
+          <w:sz w:val="20"/>
+          <w:szCs w:val="20"/>
+          <w:rtl/>
+        </w:rPr>
+        <w:t>مهسا</w:t>
+      </w:r>
+      <w:r>
+        <w:rPr>
+          <w:rFonts w:ascii="Consolas" w:hAnsi="Consolas" w:cs="B Nazanin"/>
+          <w:color w:val="2A00FF"/>
+          <w:sz w:val="20"/>
+          <w:szCs w:val="20"/>
+        </w:rPr>
+        <w:t>"</w:t>
+      </w:r>
+      <w:r>
+        <w:rPr>
+          <w:rFonts w:ascii="Consolas" w:hAnsi="Consolas" w:cs="B Nazanin"/>
+          <w:color w:val="000000"/>
+          <w:sz w:val="20"/>
+          <w:szCs w:val="20"/>
+        </w:rPr>
+        <w:t>);</w:t>
+      </w:r>
+    </w:p>
+    <w:p>
+      <w:pPr>
+        <w:autoSpaceDE w:val="0"/>
+        <w:autoSpaceDN w:val="0"/>
+        <w:adjustRightInd w:val="0"/>
+        <w:spacing w:after="0" w:line="240" w:lineRule="auto"/>
+        <w:rPr>
+          <w:rFonts w:ascii="Consolas" w:hAnsi="Consolas" w:cs="B Nazanin"/>
+          <w:sz w:val="20"/>
+          <w:szCs w:val="20"/>
+        </w:rPr>
+      </w:pPr>
+      <w:r>
+        <w:rPr>
+          <w:rFonts w:ascii="Consolas" w:hAnsi="Consolas" w:cs="B Nazanin"/>
+          <w:color w:val="000000"/>
+          <w:sz w:val="20"/>
+          <w:szCs w:val="20"/>
+        </w:rPr>
+        <w:tab/>
+      </w:r>
+      <w:proofErr w:type="gramStart"/>
+      <w:r>
+        <w:rPr>
+          <w:rFonts w:ascii="Consolas" w:hAnsi="Consolas" w:cs="B Nazanin"/>
+          <w:b/>
+          <w:bCs/>
+          <w:color w:val="7F0055"/>
+          <w:sz w:val="20"/>
+          <w:szCs w:val="20"/>
+        </w:rPr>
+        <w:t>long</w:t>
+      </w:r>
+      <w:proofErr w:type="gramEnd"/>
+      <w:r>
+        <w:rPr>
+          <w:rFonts w:ascii="Consolas" w:hAnsi="Consolas" w:cs="B Nazanin"/>
+          <w:color w:val="000000"/>
+          <w:sz w:val="20"/>
+          <w:szCs w:val="20"/>
+        </w:rPr>
+        <w:t xml:space="preserve"> </w:t>
+      </w:r>
+      <w:proofErr w:type="spellStart"/>
+      <w:r>
+        <w:rPr>
+          <w:rFonts w:ascii="Consolas" w:hAnsi="Consolas" w:cs="B Nazanin"/>
+          <w:color w:val="000000"/>
+          <w:sz w:val="20"/>
+          <w:szCs w:val="20"/>
+        </w:rPr>
+        <w:t>endTime</w:t>
+      </w:r>
+      <w:proofErr w:type="spellEnd"/>
+      <w:r>
+        <w:rPr>
+          <w:rFonts w:ascii="Consolas" w:hAnsi="Consolas" w:cs="B Nazanin"/>
+          <w:color w:val="000000"/>
+          <w:sz w:val="20"/>
+          <w:szCs w:val="20"/>
+        </w:rPr>
+        <w:t xml:space="preserve"> = </w:t>
+      </w:r>
+      <w:proofErr w:type="spellStart"/>
+      <w:r>
+        <w:rPr>
+          <w:rFonts w:ascii="Consolas" w:hAnsi="Consolas" w:cs="B Nazanin"/>
+          <w:color w:val="000000"/>
+          <w:sz w:val="20"/>
+          <w:szCs w:val="20"/>
+        </w:rPr>
+        <w:t>System.</w:t>
+      </w:r>
+      <w:r>
+        <w:rPr>
+          <w:rFonts w:ascii="Consolas" w:hAnsi="Consolas" w:cs="B Nazanin"/>
+          <w:i/>
+          <w:iCs/>
+          <w:color w:val="000000"/>
+          <w:sz w:val="20"/>
+          <w:szCs w:val="20"/>
+        </w:rPr>
+        <w:t>nanoTime</w:t>
+      </w:r>
+      <w:proofErr w:type="spellEnd"/>
+      <w:r>
+        <w:rPr>
+          <w:rFonts w:ascii="Consolas" w:hAnsi="Consolas" w:cs="B Nazanin"/>
+          <w:color w:val="000000"/>
+          <w:sz w:val="20"/>
+          <w:szCs w:val="20"/>
+        </w:rPr>
+        <w:t>();</w:t>
+      </w:r>
+    </w:p>
+    <w:p>
+      <w:pPr>
+        <w:autoSpaceDE w:val="0"/>
+        <w:autoSpaceDN w:val="0"/>
+        <w:adjustRightInd w:val="0"/>
+        <w:spacing w:after="0" w:line="240" w:lineRule="auto"/>
+        <w:rPr>
+          <w:rFonts w:ascii="Consolas" w:hAnsi="Consolas" w:cs="B Nazanin"/>
+          <w:sz w:val="20"/>
+          <w:szCs w:val="20"/>
+        </w:rPr>
+      </w:pPr>
+      <w:r>
+        <w:rPr>
+          <w:rFonts w:ascii="Consolas" w:hAnsi="Consolas" w:cs="B Nazanin"/>
+          <w:color w:val="000000"/>
+          <w:sz w:val="20"/>
+          <w:szCs w:val="20"/>
+        </w:rPr>
+        <w:tab/>
+      </w:r>
+      <w:proofErr w:type="gramStart"/>
+      <w:r>
+        <w:rPr>
+          <w:rFonts w:ascii="Consolas" w:hAnsi="Consolas" w:cs="B Nazanin"/>
+          <w:color w:val="000000"/>
+          <w:sz w:val="20"/>
+          <w:szCs w:val="20"/>
+        </w:rPr>
+        <w:t>duration=</w:t>
+      </w:r>
+      <w:proofErr w:type="spellStart"/>
+      <w:proofErr w:type="gramEnd"/>
+      <w:r>
+        <w:rPr>
+          <w:rFonts w:ascii="Consolas" w:hAnsi="Consolas" w:cs="B Nazanin"/>
+          <w:color w:val="000000"/>
+          <w:sz w:val="20"/>
+          <w:szCs w:val="20"/>
+        </w:rPr>
+        <w:t>endTime-startTime</w:t>
+      </w:r>
+      <w:proofErr w:type="spellEnd"/>
+      <w:r>
+        <w:rPr>
+          <w:rFonts w:ascii="Consolas" w:hAnsi="Consolas" w:cs="B Nazanin"/>
+          <w:color w:val="000000"/>
+          <w:sz w:val="20"/>
+          <w:szCs w:val="20"/>
+        </w:rPr>
+        <w:t>;</w:t>
+      </w:r>
+    </w:p>
+    <w:p>
+      <w:pPr>
+        <w:autoSpaceDE w:val="0"/>
+        <w:autoSpaceDN w:val="0"/>
+        <w:adjustRightInd w:val="0"/>
+        <w:spacing w:after="0" w:line="240" w:lineRule="auto"/>
+        <w:rPr>
+          <w:rFonts w:ascii="Consolas" w:hAnsi="Consolas" w:cs="B Nazanin"/>
+          <w:sz w:val="20"/>
+          <w:szCs w:val="20"/>
+        </w:rPr>
+      </w:pPr>
+      <w:r>
+        <w:rPr>
+          <w:rFonts w:ascii="Consolas" w:hAnsi="Consolas" w:cs="B Nazanin"/>
+          <w:color w:val="000000"/>
+          <w:sz w:val="20"/>
+          <w:szCs w:val="20"/>
+        </w:rPr>
+        <w:tab/>
+      </w:r>
+      <w:proofErr w:type="spellStart"/>
+      <w:proofErr w:type="gramStart"/>
+      <w:r>
+        <w:rPr>
+          <w:rFonts w:ascii="Consolas" w:hAnsi="Consolas" w:cs="B Nazanin"/>
+          <w:color w:val="000000"/>
+          <w:sz w:val="20"/>
+          <w:szCs w:val="20"/>
+        </w:rPr>
+        <w:t>Log.</w:t>
+      </w:r>
+      <w:r>
+        <w:rPr>
+          <w:rFonts w:ascii="Consolas" w:hAnsi="Consolas" w:cs="B Nazanin"/>
+          <w:i/>
+          <w:iCs/>
+          <w:color w:val="000000"/>
+          <w:sz w:val="20"/>
+          <w:szCs w:val="20"/>
+        </w:rPr>
+        <w:t>d</w:t>
+      </w:r>
+      <w:proofErr w:type="spellEnd"/>
+      <w:r>
+        <w:rPr>
+          <w:rFonts w:ascii="Consolas" w:hAnsi="Consolas" w:cs="B Nazanin"/>
+          <w:color w:val="000000"/>
+          <w:sz w:val="20"/>
+          <w:szCs w:val="20"/>
+        </w:rPr>
+        <w:t>(</w:t>
+      </w:r>
+      <w:proofErr w:type="gramEnd"/>
+      <w:r>
+        <w:rPr>
+          <w:rFonts w:ascii="Consolas" w:hAnsi="Consolas" w:cs="B Nazanin"/>
+          <w:color w:val="2A00FF"/>
+          <w:sz w:val="20"/>
+          <w:szCs w:val="20"/>
+        </w:rPr>
+        <w:t>"potato"</w:t>
+      </w:r>
+      <w:r>
+        <w:rPr>
+          <w:rFonts w:ascii="Consolas" w:hAnsi="Consolas" w:cs="B Nazanin"/>
+          <w:color w:val="000000"/>
+          <w:sz w:val="20"/>
+          <w:szCs w:val="20"/>
+        </w:rPr>
+        <w:t xml:space="preserve">, </w:t>
+      </w:r>
+      <w:proofErr w:type="spellStart"/>
+      <w:r>
+        <w:rPr>
+          <w:rFonts w:ascii="Consolas" w:hAnsi="Consolas" w:cs="B Nazanin"/>
+          <w:color w:val="000000"/>
+          <w:sz w:val="20"/>
+          <w:szCs w:val="20"/>
+        </w:rPr>
+        <w:t>String.</w:t>
+      </w:r>
+      <w:r>
+        <w:rPr>
+          <w:rFonts w:ascii="Consolas" w:hAnsi="Consolas" w:cs="B Nazanin"/>
+          <w:i/>
+          <w:iCs/>
+          <w:color w:val="000000"/>
+          <w:sz w:val="20"/>
+          <w:szCs w:val="20"/>
+        </w:rPr>
+        <w:t>valueOf</w:t>
+      </w:r>
+      <w:proofErr w:type="spellEnd"/>
+      <w:r>
+        <w:rPr>
+          <w:rFonts w:ascii="Consolas" w:hAnsi="Consolas" w:cs="B Nazanin"/>
+          <w:color w:val="000000"/>
+          <w:sz w:val="20"/>
+          <w:szCs w:val="20"/>
+        </w:rPr>
+        <w:t>(duration));</w:t>
+      </w:r>
+    </w:p>
+    <w:p>
+      <w:pPr>
+        <w:rPr>
+          <w:rFonts w:ascii="Consolas" w:hAnsi="Consolas" w:cs="B Nazanin"/>
+          <w:color w:val="000000"/>
+          <w:sz w:val="20"/>
+          <w:szCs w:val="20"/>
+        </w:rPr>
+      </w:pPr>
+      <w:r>
+        <w:rPr>
+          <w:rFonts w:ascii="Consolas" w:hAnsi="Consolas" w:cs="B Nazanin"/>
+          <w:color w:val="000000"/>
+          <w:sz w:val="20"/>
+          <w:szCs w:val="20"/>
+        </w:rPr>
+        <w:t>}</w:t>
+      </w:r>
+    </w:p>
+    <w:p>
+      <w:pPr>
+        <w:rPr>
+          <w:rFonts w:cs="B Nazanin"/>
+        </w:rPr>
+      </w:pPr>
+      <w:r>
+        <w:rPr>
+          <w:rFonts w:ascii="Consolas" w:hAnsi="Consolas" w:cs="B Nazanin"/>
+          <w:noProof/>
+          <w:color w:val="000000"/>
+          <w:sz w:val="20"/>
+          <w:szCs w:val="20"/>
+          <w:lang w:bidi="fa-IR"/>
+        </w:rPr>
+        <w:lastRenderedPageBreak/>
+        <w:drawing>
+          <wp:inline distT="0" distB="0" distL="0" distR="0" wp14:anchorId="054CC8D2" wp14:editId="6DC0DCC1">
+            <wp:extent cx="5724525" cy="3004185"/>
+            <wp:effectExtent l="0" t="0" r="9525" b="5715"/>
+            <wp:docPr id="13" name="Picture 13" descr="C:\Users\Mahsa\Desktop\Untitled.png"/>
+            <wp:cNvGraphicFramePr>
+              <a:graphicFrameLocks xmlns:a="http://schemas.openxmlformats.org/drawingml/2006/main" noChangeAspect="1"/>
+            </wp:cNvGraphicFramePr>
+            <a:graphic xmlns:a="http://schemas.openxmlformats.org/drawingml/2006/main">
+              <a:graphicData uri="http://schemas.openxmlformats.org/drawingml/2006/picture">
+                <pic:pic xmlns:pic="http://schemas.openxmlformats.org/drawingml/2006/picture">
+                  <pic:nvPicPr>
+                    <pic:cNvPr id="0" name="Picture 1" descr="C:\Users\Mahsa\Desktop\Untitled.png"/>
+                    <pic:cNvPicPr>
+                      <a:picLocks noChangeAspect="1" noChangeArrowheads="1"/>
+                    </pic:cNvPicPr>
+                  </pic:nvPicPr>
+                  <pic:blipFill>
+                    <a:blip r:embed="rId26">
+                      <a:extLst>
+                        <a:ext uri="{28A0092B-C50C-407E-A947-70E740481C1C}">
+                          <a14:useLocalDpi xmlns:a14="http://schemas.microsoft.com/office/drawing/2010/main" val="0"/>
+                        </a:ext>
+                      </a:extLst>
+                    </a:blip>
+                    <a:srcRect/>
+                    <a:stretch>
+                      <a:fillRect/>
+                    </a:stretch>
+                  </pic:blipFill>
+                  <pic:spPr bwMode="auto">
+                    <a:xfrm>
+                      <a:off x="0" y="0"/>
+                      <a:ext cx="5724525" cy="3004185"/>
+                    </a:xfrm>
+                    <a:prstGeom prst="rect">
+                      <a:avLst/>
+                    </a:prstGeom>
+                    <a:noFill/>
+                    <a:ln>
+                      <a:noFill/>
+                    </a:ln>
+                  </pic:spPr>
+                </pic:pic>
+              </a:graphicData>
+            </a:graphic>
+          </wp:inline>
+        </w:drawing>
+      </w:r>
+    </w:p>
+    <w:p>
+      <w:pPr>
+        <w:jc w:val="right"/>
+        <w:rPr>
+          <w:rFonts w:cs="B Nazanin"/>
+          <w:rtl/>
+        </w:rPr>
+      </w:pPr>
+      <w:r>
+        <w:rPr>
+          <w:rFonts w:cs="B Nazanin" w:hint="cs"/>
+          <w:rtl/>
+        </w:rPr>
+        <w:t>تست سرعت باز شدن دیتابیس:</w:t>
+      </w:r>
+    </w:p>
+    <w:p>
+      <w:pPr>
+        <w:autoSpaceDE w:val="0"/>
+        <w:autoSpaceDN w:val="0"/>
+        <w:adjustRightInd w:val="0"/>
+        <w:spacing w:after="0" w:line="240" w:lineRule="auto"/>
+        <w:rPr>
+          <w:rFonts w:ascii="Consolas" w:hAnsi="Consolas" w:cs="B Nazanin"/>
+          <w:sz w:val="20"/>
+          <w:szCs w:val="20"/>
+        </w:rPr>
+      </w:pPr>
+      <w:proofErr w:type="gramStart"/>
+      <w:r>
+        <w:rPr>
+          <w:rFonts w:ascii="Consolas" w:hAnsi="Consolas" w:cs="B Nazanin"/>
+          <w:b/>
+          <w:bCs/>
+          <w:color w:val="7F0055"/>
+          <w:sz w:val="20"/>
+          <w:szCs w:val="20"/>
+        </w:rPr>
+        <w:t>for</w:t>
+      </w:r>
+      <w:proofErr w:type="gramEnd"/>
+      <w:r>
+        <w:rPr>
+          <w:rFonts w:ascii="Consolas" w:hAnsi="Consolas" w:cs="B Nazanin"/>
+          <w:color w:val="000000"/>
+          <w:sz w:val="20"/>
+          <w:szCs w:val="20"/>
+        </w:rPr>
+        <w:t xml:space="preserve"> (</w:t>
+      </w:r>
+      <w:proofErr w:type="spellStart"/>
+      <w:r>
+        <w:rPr>
+          <w:rFonts w:ascii="Consolas" w:hAnsi="Consolas" w:cs="B Nazanin"/>
+          <w:b/>
+          <w:bCs/>
+          <w:color w:val="7F0055"/>
+          <w:sz w:val="20"/>
+          <w:szCs w:val="20"/>
+        </w:rPr>
+        <w:t>int</w:t>
+      </w:r>
+      <w:proofErr w:type="spellEnd"/>
+      <w:r>
+        <w:rPr>
+          <w:rFonts w:ascii="Consolas" w:hAnsi="Consolas" w:cs="B Nazanin"/>
+          <w:color w:val="000000"/>
+          <w:sz w:val="20"/>
+          <w:szCs w:val="20"/>
+        </w:rPr>
+        <w:t xml:space="preserve"> </w:t>
+      </w:r>
+      <w:proofErr w:type="spellStart"/>
+      <w:r>
+        <w:rPr>
+          <w:rFonts w:ascii="Consolas" w:hAnsi="Consolas" w:cs="B Nazanin"/>
+          <w:color w:val="000000"/>
+          <w:sz w:val="20"/>
+          <w:szCs w:val="20"/>
+        </w:rPr>
+        <w:t>i</w:t>
+      </w:r>
+      <w:proofErr w:type="spellEnd"/>
+      <w:r>
+        <w:rPr>
+          <w:rFonts w:ascii="Consolas" w:hAnsi="Consolas" w:cs="B Nazanin"/>
+          <w:color w:val="000000"/>
+          <w:sz w:val="20"/>
+          <w:szCs w:val="20"/>
+        </w:rPr>
+        <w:t xml:space="preserve">=0; </w:t>
+      </w:r>
+      <w:proofErr w:type="spellStart"/>
+      <w:r>
+        <w:rPr>
+          <w:rFonts w:ascii="Consolas" w:hAnsi="Consolas" w:cs="B Nazanin"/>
+          <w:color w:val="000000"/>
+          <w:sz w:val="20"/>
+          <w:szCs w:val="20"/>
+        </w:rPr>
+        <w:t>i</w:t>
+      </w:r>
+      <w:proofErr w:type="spellEnd"/>
+      <w:r>
+        <w:rPr>
+          <w:rFonts w:ascii="Consolas" w:hAnsi="Consolas" w:cs="B Nazanin"/>
+          <w:color w:val="000000"/>
+          <w:sz w:val="20"/>
+          <w:szCs w:val="20"/>
+        </w:rPr>
+        <w:t xml:space="preserve">&lt;100; </w:t>
+      </w:r>
+      <w:proofErr w:type="spellStart"/>
+      <w:r>
+        <w:rPr>
+          <w:rFonts w:ascii="Consolas" w:hAnsi="Consolas" w:cs="B Nazanin"/>
+          <w:color w:val="000000"/>
+          <w:sz w:val="20"/>
+          <w:szCs w:val="20"/>
+        </w:rPr>
+        <w:t>i</w:t>
+      </w:r>
+      <w:proofErr w:type="spellEnd"/>
+      <w:r>
+        <w:rPr>
+          <w:rFonts w:ascii="Consolas" w:hAnsi="Consolas" w:cs="B Nazanin"/>
+          <w:color w:val="000000"/>
+          <w:sz w:val="20"/>
+          <w:szCs w:val="20"/>
+        </w:rPr>
+        <w:t>++){</w:t>
+      </w:r>
+    </w:p>
+    <w:p>
+      <w:pPr>
+        <w:autoSpaceDE w:val="0"/>
+        <w:autoSpaceDN w:val="0"/>
+        <w:adjustRightInd w:val="0"/>
+        <w:spacing w:after="0" w:line="240" w:lineRule="auto"/>
+        <w:rPr>
+          <w:rFonts w:ascii="Consolas" w:hAnsi="Consolas" w:cs="B Nazanin"/>
+          <w:sz w:val="20"/>
+          <w:szCs w:val="20"/>
+        </w:rPr>
+      </w:pPr>
+      <w:r>
+        <w:rPr>
+          <w:rFonts w:ascii="Consolas" w:hAnsi="Consolas" w:cs="B Nazanin"/>
+          <w:color w:val="000000"/>
+          <w:sz w:val="20"/>
+          <w:szCs w:val="20"/>
+        </w:rPr>
+        <w:tab/>
+      </w:r>
+      <w:proofErr w:type="gramStart"/>
+      <w:r>
+        <w:rPr>
+          <w:rFonts w:ascii="Consolas" w:hAnsi="Consolas" w:cs="B Nazanin"/>
+          <w:b/>
+          <w:bCs/>
+          <w:color w:val="7F0055"/>
+          <w:sz w:val="20"/>
+          <w:szCs w:val="20"/>
+        </w:rPr>
+        <w:t>long</w:t>
+      </w:r>
+      <w:proofErr w:type="gramEnd"/>
+      <w:r>
+        <w:rPr>
+          <w:rFonts w:ascii="Consolas" w:hAnsi="Consolas" w:cs="B Nazanin"/>
+          <w:color w:val="000000"/>
+          <w:sz w:val="20"/>
+          <w:szCs w:val="20"/>
+        </w:rPr>
+        <w:t xml:space="preserve"> </w:t>
+      </w:r>
+      <w:proofErr w:type="spellStart"/>
+      <w:r>
+        <w:rPr>
+          <w:rFonts w:ascii="Consolas" w:hAnsi="Consolas" w:cs="B Nazanin"/>
+          <w:color w:val="000000"/>
+          <w:sz w:val="20"/>
+          <w:szCs w:val="20"/>
+        </w:rPr>
+        <w:t>startTime</w:t>
+      </w:r>
+      <w:proofErr w:type="spellEnd"/>
+      <w:r>
+        <w:rPr>
+          <w:rFonts w:ascii="Consolas" w:hAnsi="Consolas" w:cs="B Nazanin"/>
+          <w:color w:val="000000"/>
+          <w:sz w:val="20"/>
+          <w:szCs w:val="20"/>
+        </w:rPr>
+        <w:t>=</w:t>
+      </w:r>
+      <w:proofErr w:type="spellStart"/>
+      <w:r>
+        <w:rPr>
+          <w:rFonts w:ascii="Consolas" w:hAnsi="Consolas" w:cs="B Nazanin"/>
+          <w:color w:val="000000"/>
+          <w:sz w:val="20"/>
+          <w:szCs w:val="20"/>
+        </w:rPr>
+        <w:t>System.</w:t>
+      </w:r>
+      <w:r>
+        <w:rPr>
+          <w:rFonts w:ascii="Consolas" w:hAnsi="Consolas" w:cs="B Nazanin"/>
+          <w:i/>
+          <w:iCs/>
+          <w:color w:val="000000"/>
+          <w:sz w:val="20"/>
+          <w:szCs w:val="20"/>
+        </w:rPr>
+        <w:t>nanoTime</w:t>
+      </w:r>
+      <w:proofErr w:type="spellEnd"/>
+      <w:r>
+        <w:rPr>
+          <w:rFonts w:ascii="Consolas" w:hAnsi="Consolas" w:cs="B Nazanin"/>
+          <w:color w:val="000000"/>
+          <w:sz w:val="20"/>
+          <w:szCs w:val="20"/>
+        </w:rPr>
+        <w:t>();</w:t>
+      </w:r>
+    </w:p>
+    <w:p>
+      <w:pPr>
+        <w:autoSpaceDE w:val="0"/>
+        <w:autoSpaceDN w:val="0"/>
+        <w:adjustRightInd w:val="0"/>
+        <w:spacing w:after="0" w:line="240" w:lineRule="auto"/>
+        <w:rPr>
+          <w:rFonts w:ascii="Consolas" w:hAnsi="Consolas" w:cs="B Nazanin"/>
+          <w:sz w:val="20"/>
+          <w:szCs w:val="20"/>
+        </w:rPr>
+      </w:pPr>
+      <w:r>
+        <w:rPr>
+          <w:rFonts w:ascii="Consolas" w:hAnsi="Consolas" w:cs="B Nazanin"/>
+          <w:color w:val="000000"/>
+          <w:sz w:val="20"/>
+          <w:szCs w:val="20"/>
+        </w:rPr>
+        <w:tab/>
+      </w:r>
+      <w:proofErr w:type="spellStart"/>
+      <w:proofErr w:type="gramStart"/>
+      <w:r>
+        <w:rPr>
+          <w:rFonts w:ascii="Consolas" w:hAnsi="Consolas" w:cs="B Nazanin"/>
+          <w:color w:val="000000"/>
+          <w:sz w:val="20"/>
+          <w:szCs w:val="20"/>
+        </w:rPr>
+        <w:t>DatabaseController.</w:t>
+      </w:r>
+      <w:r>
+        <w:rPr>
+          <w:rFonts w:ascii="Consolas" w:hAnsi="Consolas" w:cs="B Nazanin"/>
+          <w:i/>
+          <w:iCs/>
+          <w:color w:val="0000C0"/>
+          <w:sz w:val="20"/>
+          <w:szCs w:val="20"/>
+        </w:rPr>
+        <w:t>dbc</w:t>
+      </w:r>
+      <w:r>
+        <w:rPr>
+          <w:rFonts w:ascii="Consolas" w:hAnsi="Consolas" w:cs="B Nazanin"/>
+          <w:color w:val="000000"/>
+          <w:sz w:val="20"/>
+          <w:szCs w:val="20"/>
+        </w:rPr>
+        <w:t>.open</w:t>
+      </w:r>
+      <w:proofErr w:type="spellEnd"/>
+      <w:r>
+        <w:rPr>
+          <w:rFonts w:ascii="Consolas" w:hAnsi="Consolas" w:cs="B Nazanin"/>
+          <w:color w:val="000000"/>
+          <w:sz w:val="20"/>
+          <w:szCs w:val="20"/>
+        </w:rPr>
+        <w:t>(</w:t>
+      </w:r>
+      <w:proofErr w:type="gramEnd"/>
+      <w:r>
+        <w:rPr>
+          <w:rFonts w:ascii="Consolas" w:hAnsi="Consolas" w:cs="B Nazanin"/>
+          <w:b/>
+          <w:bCs/>
+          <w:color w:val="7F0055"/>
+          <w:sz w:val="20"/>
+          <w:szCs w:val="20"/>
+        </w:rPr>
+        <w:t>this</w:t>
+      </w:r>
+      <w:r>
+        <w:rPr>
+          <w:rFonts w:ascii="Consolas" w:hAnsi="Consolas" w:cs="B Nazanin"/>
+          <w:color w:val="000000"/>
+          <w:sz w:val="20"/>
+          <w:szCs w:val="20"/>
+        </w:rPr>
+        <w:t>);</w:t>
+      </w:r>
+      <w:r>
+        <w:rPr>
+          <w:rFonts w:ascii="Consolas" w:hAnsi="Consolas" w:cs="B Nazanin"/>
+          <w:color w:val="000000"/>
+          <w:sz w:val="20"/>
+          <w:szCs w:val="20"/>
+        </w:rPr>
+        <w:tab/>
+      </w:r>
+      <w:r>
+        <w:rPr>
+          <w:rFonts w:ascii="Consolas" w:hAnsi="Consolas" w:cs="B Nazanin"/>
+          <w:color w:val="000000"/>
+          <w:sz w:val="20"/>
+          <w:szCs w:val="20"/>
+        </w:rPr>
+        <w:tab/>
+      </w:r>
+      <w:r>
+        <w:rPr>
+          <w:rFonts w:ascii="Consolas" w:hAnsi="Consolas" w:cs="B Nazanin"/>
+          <w:color w:val="000000"/>
+          <w:sz w:val="20"/>
+          <w:szCs w:val="20"/>
+        </w:rPr>
+        <w:tab/>
+      </w:r>
+    </w:p>
+    <w:p>
+      <w:pPr>
+        <w:autoSpaceDE w:val="0"/>
+        <w:autoSpaceDN w:val="0"/>
+        <w:adjustRightInd w:val="0"/>
+        <w:spacing w:after="0" w:line="240" w:lineRule="auto"/>
+        <w:rPr>
+          <w:rFonts w:ascii="Consolas" w:hAnsi="Consolas" w:cs="B Nazanin"/>
+          <w:sz w:val="20"/>
+          <w:szCs w:val="20"/>
+        </w:rPr>
+      </w:pPr>
+      <w:r>
+        <w:rPr>
+          <w:rFonts w:ascii="Consolas" w:hAnsi="Consolas" w:cs="B Nazanin"/>
+          <w:color w:val="000000"/>
+          <w:sz w:val="20"/>
+          <w:szCs w:val="20"/>
+        </w:rPr>
+        <w:tab/>
+      </w:r>
+      <w:proofErr w:type="gramStart"/>
+      <w:r>
+        <w:rPr>
+          <w:rFonts w:ascii="Consolas" w:hAnsi="Consolas" w:cs="B Nazanin"/>
+          <w:b/>
+          <w:bCs/>
+          <w:color w:val="7F0055"/>
+          <w:sz w:val="20"/>
+          <w:szCs w:val="20"/>
+        </w:rPr>
+        <w:t>long</w:t>
+      </w:r>
+      <w:proofErr w:type="gramEnd"/>
+      <w:r>
+        <w:rPr>
+          <w:rFonts w:ascii="Consolas" w:hAnsi="Consolas" w:cs="B Nazanin"/>
+          <w:color w:val="000000"/>
+          <w:sz w:val="20"/>
+          <w:szCs w:val="20"/>
+        </w:rPr>
+        <w:t xml:space="preserve"> </w:t>
+      </w:r>
+      <w:proofErr w:type="spellStart"/>
+      <w:r>
+        <w:rPr>
+          <w:rFonts w:ascii="Consolas" w:hAnsi="Consolas" w:cs="B Nazanin"/>
+          <w:color w:val="000000"/>
+          <w:sz w:val="20"/>
+          <w:szCs w:val="20"/>
+        </w:rPr>
+        <w:t>endTime</w:t>
+      </w:r>
+      <w:proofErr w:type="spellEnd"/>
+      <w:r>
+        <w:rPr>
+          <w:rFonts w:ascii="Consolas" w:hAnsi="Consolas" w:cs="B Nazanin"/>
+          <w:color w:val="000000"/>
+          <w:sz w:val="20"/>
+          <w:szCs w:val="20"/>
+        </w:rPr>
+        <w:t xml:space="preserve"> = </w:t>
+      </w:r>
+      <w:proofErr w:type="spellStart"/>
+      <w:r>
+        <w:rPr>
+          <w:rFonts w:ascii="Consolas" w:hAnsi="Consolas" w:cs="B Nazanin"/>
+          <w:color w:val="000000"/>
+          <w:sz w:val="20"/>
+          <w:szCs w:val="20"/>
+        </w:rPr>
+        <w:t>System.</w:t>
+      </w:r>
+      <w:r>
+        <w:rPr>
+          <w:rFonts w:ascii="Consolas" w:hAnsi="Consolas" w:cs="B Nazanin"/>
+          <w:i/>
+          <w:iCs/>
+          <w:color w:val="000000"/>
+          <w:sz w:val="20"/>
+          <w:szCs w:val="20"/>
+        </w:rPr>
+        <w:t>nanoTime</w:t>
+      </w:r>
+      <w:proofErr w:type="spellEnd"/>
+      <w:r>
+        <w:rPr>
+          <w:rFonts w:ascii="Consolas" w:hAnsi="Consolas" w:cs="B Nazanin"/>
+          <w:color w:val="000000"/>
+          <w:sz w:val="20"/>
+          <w:szCs w:val="20"/>
+        </w:rPr>
+        <w:t>();</w:t>
+      </w:r>
+    </w:p>
+    <w:p>
+      <w:pPr>
+        <w:autoSpaceDE w:val="0"/>
+        <w:autoSpaceDN w:val="0"/>
+        <w:adjustRightInd w:val="0"/>
+        <w:spacing w:after="0" w:line="240" w:lineRule="auto"/>
+        <w:rPr>
+          <w:rFonts w:ascii="Consolas" w:hAnsi="Consolas" w:cs="B Nazanin"/>
+          <w:sz w:val="20"/>
+          <w:szCs w:val="20"/>
+        </w:rPr>
+      </w:pPr>
+      <w:r>
+        <w:rPr>
+          <w:rFonts w:ascii="Consolas" w:hAnsi="Consolas" w:cs="B Nazanin"/>
+          <w:color w:val="000000"/>
+          <w:sz w:val="20"/>
+          <w:szCs w:val="20"/>
+        </w:rPr>
+        <w:tab/>
+      </w:r>
+      <w:proofErr w:type="gramStart"/>
+      <w:r>
+        <w:rPr>
+          <w:rFonts w:ascii="Consolas" w:hAnsi="Consolas" w:cs="B Nazanin"/>
+          <w:color w:val="000000"/>
+          <w:sz w:val="20"/>
+          <w:szCs w:val="20"/>
+        </w:rPr>
+        <w:t>duration=</w:t>
+      </w:r>
+      <w:proofErr w:type="spellStart"/>
+      <w:proofErr w:type="gramEnd"/>
+      <w:r>
+        <w:rPr>
+          <w:rFonts w:ascii="Consolas" w:hAnsi="Consolas" w:cs="B Nazanin"/>
+          <w:color w:val="000000"/>
+          <w:sz w:val="20"/>
+          <w:szCs w:val="20"/>
+        </w:rPr>
+        <w:t>endTime-startTime</w:t>
+      </w:r>
+      <w:proofErr w:type="spellEnd"/>
+      <w:r>
+        <w:rPr>
+          <w:rFonts w:ascii="Consolas" w:hAnsi="Consolas" w:cs="B Nazanin"/>
+          <w:color w:val="000000"/>
+          <w:sz w:val="20"/>
+          <w:szCs w:val="20"/>
+        </w:rPr>
+        <w:t>;</w:t>
+      </w:r>
+    </w:p>
+    <w:p>
+      <w:pPr>
+        <w:autoSpaceDE w:val="0"/>
+        <w:autoSpaceDN w:val="0"/>
+        <w:adjustRightInd w:val="0"/>
+        <w:spacing w:after="0" w:line="240" w:lineRule="auto"/>
+        <w:rPr>
+          <w:rFonts w:ascii="Consolas" w:hAnsi="Consolas" w:cs="B Nazanin"/>
+          <w:sz w:val="20"/>
+          <w:szCs w:val="20"/>
+        </w:rPr>
+      </w:pPr>
+      <w:r>
+        <w:rPr>
+          <w:rFonts w:ascii="Consolas" w:hAnsi="Consolas" w:cs="B Nazanin"/>
+          <w:color w:val="000000"/>
+          <w:sz w:val="20"/>
+          <w:szCs w:val="20"/>
+        </w:rPr>
+        <w:tab/>
+      </w:r>
+      <w:proofErr w:type="spellStart"/>
+      <w:proofErr w:type="gramStart"/>
+      <w:r>
+        <w:rPr>
+          <w:rFonts w:ascii="Consolas" w:hAnsi="Consolas" w:cs="B Nazanin"/>
+          <w:color w:val="000000"/>
+          <w:sz w:val="20"/>
+          <w:szCs w:val="20"/>
+        </w:rPr>
+        <w:t>Log.</w:t>
+      </w:r>
+      <w:r>
+        <w:rPr>
+          <w:rFonts w:ascii="Consolas" w:hAnsi="Consolas" w:cs="B Nazanin"/>
+          <w:i/>
+          <w:iCs/>
+          <w:color w:val="000000"/>
+          <w:sz w:val="20"/>
+          <w:szCs w:val="20"/>
+        </w:rPr>
+        <w:t>d</w:t>
+      </w:r>
+      <w:proofErr w:type="spellEnd"/>
+      <w:r>
+        <w:rPr>
+          <w:rFonts w:ascii="Consolas" w:hAnsi="Consolas" w:cs="B Nazanin"/>
+          <w:color w:val="000000"/>
+          <w:sz w:val="20"/>
+          <w:szCs w:val="20"/>
+        </w:rPr>
+        <w:t>(</w:t>
+      </w:r>
+      <w:proofErr w:type="gramEnd"/>
+      <w:r>
+        <w:rPr>
+          <w:rFonts w:ascii="Consolas" w:hAnsi="Consolas" w:cs="B Nazanin"/>
+          <w:color w:val="2A00FF"/>
+          <w:sz w:val="20"/>
+          <w:szCs w:val="20"/>
+        </w:rPr>
+        <w:t>"potato1"</w:t>
+      </w:r>
+      <w:r>
+        <w:rPr>
+          <w:rFonts w:ascii="Consolas" w:hAnsi="Consolas" w:cs="B Nazanin"/>
+          <w:color w:val="000000"/>
+          <w:sz w:val="20"/>
+          <w:szCs w:val="20"/>
+        </w:rPr>
+        <w:t xml:space="preserve">, </w:t>
+      </w:r>
+      <w:proofErr w:type="spellStart"/>
+      <w:r>
+        <w:rPr>
+          <w:rFonts w:ascii="Consolas" w:hAnsi="Consolas" w:cs="B Nazanin"/>
+          <w:color w:val="000000"/>
+          <w:sz w:val="20"/>
+          <w:szCs w:val="20"/>
+        </w:rPr>
+        <w:t>String.</w:t>
+      </w:r>
+      <w:r>
+        <w:rPr>
+          <w:rFonts w:ascii="Consolas" w:hAnsi="Consolas" w:cs="B Nazanin"/>
+          <w:i/>
+          <w:iCs/>
+          <w:color w:val="000000"/>
+          <w:sz w:val="20"/>
+          <w:szCs w:val="20"/>
+        </w:rPr>
+        <w:t>valueOf</w:t>
+      </w:r>
+      <w:proofErr w:type="spellEnd"/>
+      <w:r>
+        <w:rPr>
+          <w:rFonts w:ascii="Consolas" w:hAnsi="Consolas" w:cs="B Nazanin"/>
+          <w:color w:val="000000"/>
+          <w:sz w:val="20"/>
+          <w:szCs w:val="20"/>
+        </w:rPr>
+        <w:t>(duration));</w:t>
+      </w:r>
+    </w:p>
+    <w:p>
+      <w:pPr>
+        <w:rPr>
+          <w:rFonts w:cs="B Nazanin"/>
+          <w:rtl/>
+        </w:rPr>
+      </w:pPr>
+      <w:r>
+        <w:rPr>
+          <w:rFonts w:ascii="Consolas" w:hAnsi="Consolas" w:cs="B Nazanin"/>
+          <w:color w:val="000000"/>
+          <w:sz w:val="20"/>
+          <w:szCs w:val="20"/>
+        </w:rPr>
+        <w:t>}</w:t>
+      </w:r>
+    </w:p>
+    <w:p>
+      <w:pPr>
+        <w:jc w:val="right"/>
+        <w:rPr>
+          <w:rFonts w:cs="B Nazanin"/>
+        </w:rPr>
+      </w:pPr>
+      <w:r>
+        <w:rPr>
+          <w:rFonts w:cs="B Nazanin"/>
+          <w:noProof/>
+          <w:lang w:bidi="fa-IR"/>
+        </w:rPr>
+        <w:drawing>
+          <wp:inline distT="0" distB="0" distL="0" distR="0" wp14:anchorId="1AE1C85C" wp14:editId="62D028CB">
+            <wp:extent cx="5732145" cy="2981325"/>
+            <wp:effectExtent l="0" t="0" r="1905" b="9525"/>
+            <wp:docPr id="21" name="Picture 21" descr="C:\Users\Mahsa\Desktop\Untitled1.png"/>
+            <wp:cNvGraphicFramePr>
+              <a:graphicFrameLocks xmlns:a="http://schemas.openxmlformats.org/drawingml/2006/main" noChangeAspect="1"/>
+            </wp:cNvGraphicFramePr>
+            <a:graphic xmlns:a="http://schemas.openxmlformats.org/drawingml/2006/main">
+              <a:graphicData uri="http://schemas.openxmlformats.org/drawingml/2006/picture">
+                <pic:pic xmlns:pic="http://schemas.openxmlformats.org/drawingml/2006/picture">
+                  <pic:nvPicPr>
+                    <pic:cNvPr id="0" name="Picture 2" descr="C:\Users\Mahsa\Desktop\Untitled1.png"/>
+                    <pic:cNvPicPr>
+                      <a:picLocks noChangeAspect="1" noChangeArrowheads="1"/>
+                    </pic:cNvPicPr>
+                  </pic:nvPicPr>
+                  <pic:blipFill>
+                    <a:blip r:embed="rId27">
+                      <a:extLst>
+                        <a:ext uri="{28A0092B-C50C-407E-A947-70E740481C1C}">
+                          <a14:useLocalDpi xmlns:a14="http://schemas.microsoft.com/office/drawing/2010/main" val="0"/>
+                        </a:ext>
+                      </a:extLst>
+                    </a:blip>
+                    <a:srcRect/>
+                    <a:stretch>
+                      <a:fillRect/>
+                    </a:stretch>
+                  </pic:blipFill>
+                  <pic:spPr bwMode="auto">
+                    <a:xfrm>
+                      <a:off x="0" y="0"/>
+                      <a:ext cx="5732145" cy="2981325"/>
+                    </a:xfrm>
+                    <a:prstGeom prst="rect">
+                      <a:avLst/>
+                    </a:prstGeom>
+                    <a:noFill/>
+                    <a:ln>
+                      <a:noFill/>
+                    </a:ln>
+                  </pic:spPr>
+                </pic:pic>
+              </a:graphicData>
+            </a:graphic>
+          </wp:inline>
+        </w:drawing>
+      </w:r>
+    </w:p>
+    <w:p>
+      <w:pPr>
+        <w:jc w:val="right"/>
+        <w:rPr>
+          <w:rFonts w:cs="B Nazanin"/>
+        </w:rPr>
+      </w:pPr>
+    </w:p>
+    <w:p>
+      <w:pPr>
+        <w:jc w:val="right"/>
+        <w:rPr>
+          <w:rFonts w:cs="B Nazanin"/>
+          <w:rtl/>
+        </w:rPr>
+      </w:pPr>
+      <w:r>
+        <w:rPr>
+          <w:rFonts w:cs="B Nazanin" w:hint="cs"/>
+          <w:rtl/>
+        </w:rPr>
+        <w:t>تست گرفتن تمام اطلاعات موجود در یک جدول از دیتابیس:</w:t>
+      </w:r>
+    </w:p>
+    <w:p>
+      <w:pPr>
+        <w:autoSpaceDE w:val="0"/>
+        <w:autoSpaceDN w:val="0"/>
+        <w:adjustRightInd w:val="0"/>
+        <w:spacing w:after="0" w:line="240" w:lineRule="auto"/>
+        <w:rPr>
+          <w:rFonts w:ascii="Consolas" w:hAnsi="Consolas" w:cs="B Nazanin"/>
+          <w:sz w:val="20"/>
+          <w:szCs w:val="20"/>
+        </w:rPr>
+      </w:pPr>
+      <w:proofErr w:type="gramStart"/>
+      <w:r>
+        <w:rPr>
+          <w:rFonts w:ascii="Consolas" w:hAnsi="Consolas" w:cs="B Nazanin"/>
+          <w:b/>
+          <w:bCs/>
+          <w:color w:val="7F0055"/>
+          <w:sz w:val="20"/>
+          <w:szCs w:val="20"/>
+        </w:rPr>
+        <w:t>for</w:t>
+      </w:r>
+      <w:proofErr w:type="gramEnd"/>
+      <w:r>
+        <w:rPr>
+          <w:rFonts w:ascii="Consolas" w:hAnsi="Consolas" w:cs="B Nazanin"/>
+          <w:color w:val="000000"/>
+          <w:sz w:val="20"/>
+          <w:szCs w:val="20"/>
+        </w:rPr>
+        <w:t xml:space="preserve"> (</w:t>
+      </w:r>
+      <w:proofErr w:type="spellStart"/>
+      <w:r>
+        <w:rPr>
+          <w:rFonts w:ascii="Consolas" w:hAnsi="Consolas" w:cs="B Nazanin"/>
+          <w:b/>
+          <w:bCs/>
+          <w:color w:val="7F0055"/>
+          <w:sz w:val="20"/>
+          <w:szCs w:val="20"/>
+        </w:rPr>
+        <w:t>int</w:t>
+      </w:r>
+      <w:proofErr w:type="spellEnd"/>
+      <w:r>
+        <w:rPr>
+          <w:rFonts w:ascii="Consolas" w:hAnsi="Consolas" w:cs="B Nazanin"/>
+          <w:color w:val="000000"/>
+          <w:sz w:val="20"/>
+          <w:szCs w:val="20"/>
+        </w:rPr>
+        <w:t xml:space="preserve"> </w:t>
+      </w:r>
+      <w:proofErr w:type="spellStart"/>
+      <w:r>
+        <w:rPr>
+          <w:rFonts w:ascii="Consolas" w:hAnsi="Consolas" w:cs="B Nazanin"/>
+          <w:color w:val="000000"/>
+          <w:sz w:val="20"/>
+          <w:szCs w:val="20"/>
+        </w:rPr>
+        <w:t>i</w:t>
+      </w:r>
+      <w:proofErr w:type="spellEnd"/>
+      <w:r>
+        <w:rPr>
+          <w:rFonts w:ascii="Consolas" w:hAnsi="Consolas" w:cs="B Nazanin"/>
+          <w:color w:val="000000"/>
+          <w:sz w:val="20"/>
+          <w:szCs w:val="20"/>
+        </w:rPr>
+        <w:t xml:space="preserve">=0; </w:t>
+      </w:r>
+      <w:proofErr w:type="spellStart"/>
+      <w:r>
+        <w:rPr>
+          <w:rFonts w:ascii="Consolas" w:hAnsi="Consolas" w:cs="B Nazanin"/>
+          <w:color w:val="000000"/>
+          <w:sz w:val="20"/>
+          <w:szCs w:val="20"/>
+        </w:rPr>
+        <w:t>i</w:t>
+      </w:r>
+      <w:proofErr w:type="spellEnd"/>
+      <w:r>
+        <w:rPr>
+          <w:rFonts w:ascii="Consolas" w:hAnsi="Consolas" w:cs="B Nazanin"/>
+          <w:color w:val="000000"/>
+          <w:sz w:val="20"/>
+          <w:szCs w:val="20"/>
+        </w:rPr>
+        <w:t xml:space="preserve">&lt;100; </w:t>
+      </w:r>
+      <w:proofErr w:type="spellStart"/>
+      <w:r>
+        <w:rPr>
+          <w:rFonts w:ascii="Consolas" w:hAnsi="Consolas" w:cs="B Nazanin"/>
+          <w:color w:val="000000"/>
+          <w:sz w:val="20"/>
+          <w:szCs w:val="20"/>
+        </w:rPr>
+        <w:t>i</w:t>
+      </w:r>
+      <w:proofErr w:type="spellEnd"/>
+      <w:r>
+        <w:rPr>
+          <w:rFonts w:ascii="Consolas" w:hAnsi="Consolas" w:cs="B Nazanin"/>
+          <w:color w:val="000000"/>
+          <w:sz w:val="20"/>
+          <w:szCs w:val="20"/>
+        </w:rPr>
+        <w:t>++){</w:t>
+      </w:r>
+    </w:p>
+    <w:p>
+      <w:pPr>
+        <w:autoSpaceDE w:val="0"/>
+        <w:autoSpaceDN w:val="0"/>
+        <w:adjustRightInd w:val="0"/>
+        <w:spacing w:after="0" w:line="240" w:lineRule="auto"/>
+        <w:rPr>
+          <w:rFonts w:ascii="Consolas" w:hAnsi="Consolas" w:cs="B Nazanin"/>
+          <w:sz w:val="20"/>
+          <w:szCs w:val="20"/>
+        </w:rPr>
+      </w:pPr>
+      <w:r>
+        <w:rPr>
+          <w:rFonts w:ascii="Consolas" w:hAnsi="Consolas" w:cs="B Nazanin"/>
+          <w:color w:val="000000"/>
+          <w:sz w:val="20"/>
+          <w:szCs w:val="20"/>
+        </w:rPr>
+        <w:tab/>
+      </w:r>
+      <w:proofErr w:type="gramStart"/>
+      <w:r>
+        <w:rPr>
+          <w:rFonts w:ascii="Consolas" w:hAnsi="Consolas" w:cs="B Nazanin"/>
+          <w:b/>
+          <w:bCs/>
+          <w:color w:val="7F0055"/>
+          <w:sz w:val="20"/>
+          <w:szCs w:val="20"/>
+        </w:rPr>
+        <w:t>long</w:t>
+      </w:r>
+      <w:proofErr w:type="gramEnd"/>
+      <w:r>
+        <w:rPr>
+          <w:rFonts w:ascii="Consolas" w:hAnsi="Consolas" w:cs="B Nazanin"/>
+          <w:color w:val="000000"/>
+          <w:sz w:val="20"/>
+          <w:szCs w:val="20"/>
+        </w:rPr>
+        <w:t xml:space="preserve"> </w:t>
+      </w:r>
+      <w:proofErr w:type="spellStart"/>
+      <w:r>
+        <w:rPr>
+          <w:rFonts w:ascii="Consolas" w:hAnsi="Consolas" w:cs="B Nazanin"/>
+          <w:color w:val="000000"/>
+          <w:sz w:val="20"/>
+          <w:szCs w:val="20"/>
+        </w:rPr>
+        <w:t>startTime</w:t>
+      </w:r>
+      <w:proofErr w:type="spellEnd"/>
+      <w:r>
+        <w:rPr>
+          <w:rFonts w:ascii="Consolas" w:hAnsi="Consolas" w:cs="B Nazanin"/>
+          <w:color w:val="000000"/>
+          <w:sz w:val="20"/>
+          <w:szCs w:val="20"/>
+        </w:rPr>
+        <w:t>=</w:t>
+      </w:r>
+      <w:proofErr w:type="spellStart"/>
+      <w:r>
+        <w:rPr>
+          <w:rFonts w:ascii="Consolas" w:hAnsi="Consolas" w:cs="B Nazanin"/>
+          <w:color w:val="000000"/>
+          <w:sz w:val="20"/>
+          <w:szCs w:val="20"/>
+        </w:rPr>
+        <w:t>System.</w:t>
+      </w:r>
+      <w:r>
+        <w:rPr>
+          <w:rFonts w:ascii="Consolas" w:hAnsi="Consolas" w:cs="B Nazanin"/>
+          <w:i/>
+          <w:iCs/>
+          <w:color w:val="000000"/>
+          <w:sz w:val="20"/>
+          <w:szCs w:val="20"/>
+        </w:rPr>
+        <w:t>nanoTime</w:t>
+      </w:r>
+      <w:proofErr w:type="spellEnd"/>
+      <w:r>
+        <w:rPr>
+          <w:rFonts w:ascii="Consolas" w:hAnsi="Consolas" w:cs="B Nazanin"/>
+          <w:color w:val="000000"/>
+          <w:sz w:val="20"/>
+          <w:szCs w:val="20"/>
+        </w:rPr>
+        <w:t>();</w:t>
+      </w:r>
+    </w:p>
+    <w:p>
+      <w:pPr>
+        <w:autoSpaceDE w:val="0"/>
+        <w:autoSpaceDN w:val="0"/>
+        <w:adjustRightInd w:val="0"/>
+        <w:spacing w:after="0" w:line="240" w:lineRule="auto"/>
+        <w:rPr>
+          <w:rFonts w:ascii="Consolas" w:hAnsi="Consolas" w:cs="B Nazanin"/>
+          <w:sz w:val="20"/>
+          <w:szCs w:val="20"/>
+        </w:rPr>
+      </w:pPr>
+      <w:r>
+        <w:rPr>
+          <w:rFonts w:ascii="Consolas" w:hAnsi="Consolas" w:cs="B Nazanin"/>
+          <w:color w:val="000000"/>
+          <w:sz w:val="20"/>
+          <w:szCs w:val="20"/>
+        </w:rPr>
+        <w:lastRenderedPageBreak/>
+        <w:tab/>
+      </w:r>
+      <w:proofErr w:type="spellStart"/>
+      <w:proofErr w:type="gramStart"/>
+      <w:r>
+        <w:rPr>
+          <w:rFonts w:ascii="Consolas" w:hAnsi="Consolas" w:cs="B Nazanin"/>
+          <w:color w:val="000000"/>
+          <w:sz w:val="20"/>
+          <w:szCs w:val="20"/>
+        </w:rPr>
+        <w:t>DatabaseController.</w:t>
+      </w:r>
+      <w:r>
+        <w:rPr>
+          <w:rFonts w:ascii="Consolas" w:hAnsi="Consolas" w:cs="B Nazanin"/>
+          <w:i/>
+          <w:iCs/>
+          <w:color w:val="0000C0"/>
+          <w:sz w:val="20"/>
+          <w:szCs w:val="20"/>
+        </w:rPr>
+        <w:t>dbc</w:t>
+      </w:r>
+      <w:r>
+        <w:rPr>
+          <w:rFonts w:ascii="Consolas" w:hAnsi="Consolas" w:cs="B Nazanin"/>
+          <w:color w:val="000000"/>
+          <w:sz w:val="20"/>
+          <w:szCs w:val="20"/>
+        </w:rPr>
+        <w:t>.getAllItems</w:t>
+      </w:r>
+      <w:proofErr w:type="spellEnd"/>
+      <w:r>
+        <w:rPr>
+          <w:rFonts w:ascii="Consolas" w:hAnsi="Consolas" w:cs="B Nazanin"/>
+          <w:color w:val="000000"/>
+          <w:sz w:val="20"/>
+          <w:szCs w:val="20"/>
+        </w:rPr>
+        <w:t>(</w:t>
+      </w:r>
+      <w:proofErr w:type="gramEnd"/>
+      <w:r>
+        <w:rPr>
+          <w:rFonts w:ascii="Consolas" w:hAnsi="Consolas" w:cs="B Nazanin"/>
+          <w:color w:val="000000"/>
+          <w:sz w:val="20"/>
+          <w:szCs w:val="20"/>
+        </w:rPr>
+        <w:t>);</w:t>
+      </w:r>
+    </w:p>
+    <w:p>
+      <w:pPr>
+        <w:autoSpaceDE w:val="0"/>
+        <w:autoSpaceDN w:val="0"/>
+        <w:adjustRightInd w:val="0"/>
+        <w:spacing w:after="0" w:line="240" w:lineRule="auto"/>
+        <w:rPr>
+          <w:rFonts w:ascii="Consolas" w:hAnsi="Consolas" w:cs="B Nazanin"/>
+          <w:sz w:val="20"/>
+          <w:szCs w:val="20"/>
+        </w:rPr>
+      </w:pPr>
+      <w:r>
+        <w:rPr>
+          <w:rFonts w:ascii="Consolas" w:hAnsi="Consolas" w:cs="B Nazanin"/>
+          <w:color w:val="000000"/>
+          <w:sz w:val="20"/>
+          <w:szCs w:val="20"/>
+        </w:rPr>
+        <w:tab/>
+      </w:r>
+      <w:proofErr w:type="gramStart"/>
+      <w:r>
+        <w:rPr>
+          <w:rFonts w:ascii="Consolas" w:hAnsi="Consolas" w:cs="B Nazanin"/>
+          <w:b/>
+          <w:bCs/>
+          <w:color w:val="7F0055"/>
+          <w:sz w:val="20"/>
+          <w:szCs w:val="20"/>
+        </w:rPr>
+        <w:t>long</w:t>
+      </w:r>
+      <w:proofErr w:type="gramEnd"/>
+      <w:r>
+        <w:rPr>
+          <w:rFonts w:ascii="Consolas" w:hAnsi="Consolas" w:cs="B Nazanin"/>
+          <w:color w:val="000000"/>
+          <w:sz w:val="20"/>
+          <w:szCs w:val="20"/>
+        </w:rPr>
+        <w:t xml:space="preserve"> </w:t>
+      </w:r>
+      <w:proofErr w:type="spellStart"/>
+      <w:r>
+        <w:rPr>
+          <w:rFonts w:ascii="Consolas" w:hAnsi="Consolas" w:cs="B Nazanin"/>
+          <w:color w:val="000000"/>
+          <w:sz w:val="20"/>
+          <w:szCs w:val="20"/>
+        </w:rPr>
+        <w:t>endTime</w:t>
+      </w:r>
+      <w:proofErr w:type="spellEnd"/>
+      <w:r>
+        <w:rPr>
+          <w:rFonts w:ascii="Consolas" w:hAnsi="Consolas" w:cs="B Nazanin"/>
+          <w:color w:val="000000"/>
+          <w:sz w:val="20"/>
+          <w:szCs w:val="20"/>
+        </w:rPr>
+        <w:t xml:space="preserve"> = </w:t>
+      </w:r>
+      <w:proofErr w:type="spellStart"/>
+      <w:r>
+        <w:rPr>
+          <w:rFonts w:ascii="Consolas" w:hAnsi="Consolas" w:cs="B Nazanin"/>
+          <w:color w:val="000000"/>
+          <w:sz w:val="20"/>
+          <w:szCs w:val="20"/>
+        </w:rPr>
+        <w:t>System.</w:t>
+      </w:r>
+      <w:r>
+        <w:rPr>
+          <w:rFonts w:ascii="Consolas" w:hAnsi="Consolas" w:cs="B Nazanin"/>
+          <w:i/>
+          <w:iCs/>
+          <w:color w:val="000000"/>
+          <w:sz w:val="20"/>
+          <w:szCs w:val="20"/>
+        </w:rPr>
+        <w:t>nanoTime</w:t>
+      </w:r>
+      <w:proofErr w:type="spellEnd"/>
+      <w:r>
+        <w:rPr>
+          <w:rFonts w:ascii="Consolas" w:hAnsi="Consolas" w:cs="B Nazanin"/>
+          <w:color w:val="000000"/>
+          <w:sz w:val="20"/>
+          <w:szCs w:val="20"/>
+        </w:rPr>
+        <w:t>();</w:t>
+      </w:r>
+    </w:p>
+    <w:p>
+      <w:pPr>
+        <w:autoSpaceDE w:val="0"/>
+        <w:autoSpaceDN w:val="0"/>
+        <w:adjustRightInd w:val="0"/>
+        <w:spacing w:after="0" w:line="240" w:lineRule="auto"/>
+        <w:rPr>
+          <w:rFonts w:ascii="Consolas" w:hAnsi="Consolas" w:cs="B Nazanin"/>
+          <w:sz w:val="20"/>
+          <w:szCs w:val="20"/>
+        </w:rPr>
+      </w:pPr>
+      <w:r>
+        <w:rPr>
+          <w:rFonts w:ascii="Consolas" w:hAnsi="Consolas" w:cs="B Nazanin"/>
+          <w:color w:val="000000"/>
+          <w:sz w:val="20"/>
+          <w:szCs w:val="20"/>
+        </w:rPr>
+        <w:tab/>
+      </w:r>
+      <w:proofErr w:type="gramStart"/>
+      <w:r>
+        <w:rPr>
+          <w:rFonts w:ascii="Consolas" w:hAnsi="Consolas" w:cs="B Nazanin"/>
+          <w:color w:val="000000"/>
+          <w:sz w:val="20"/>
+          <w:szCs w:val="20"/>
+        </w:rPr>
+        <w:t>duration=</w:t>
+      </w:r>
+      <w:proofErr w:type="spellStart"/>
+      <w:proofErr w:type="gramEnd"/>
+      <w:r>
+        <w:rPr>
+          <w:rFonts w:ascii="Consolas" w:hAnsi="Consolas" w:cs="B Nazanin"/>
+          <w:color w:val="000000"/>
+          <w:sz w:val="20"/>
+          <w:szCs w:val="20"/>
+        </w:rPr>
+        <w:t>endTime-startTime</w:t>
+      </w:r>
+      <w:proofErr w:type="spellEnd"/>
+      <w:r>
+        <w:rPr>
+          <w:rFonts w:ascii="Consolas" w:hAnsi="Consolas" w:cs="B Nazanin"/>
+          <w:color w:val="000000"/>
+          <w:sz w:val="20"/>
+          <w:szCs w:val="20"/>
+        </w:rPr>
+        <w:t>;</w:t>
+      </w:r>
+    </w:p>
+    <w:p>
+      <w:pPr>
+        <w:autoSpaceDE w:val="0"/>
+        <w:autoSpaceDN w:val="0"/>
+        <w:adjustRightInd w:val="0"/>
+        <w:spacing w:after="0" w:line="240" w:lineRule="auto"/>
+        <w:rPr>
+          <w:rFonts w:ascii="Consolas" w:hAnsi="Consolas" w:cs="B Nazanin"/>
+          <w:sz w:val="20"/>
+          <w:szCs w:val="20"/>
+        </w:rPr>
+      </w:pPr>
+      <w:r>
+        <w:rPr>
+          <w:rFonts w:ascii="Consolas" w:hAnsi="Consolas" w:cs="B Nazanin"/>
+          <w:color w:val="000000"/>
+          <w:sz w:val="20"/>
+          <w:szCs w:val="20"/>
+        </w:rPr>
+        <w:tab/>
+      </w:r>
+      <w:proofErr w:type="spellStart"/>
+      <w:proofErr w:type="gramStart"/>
+      <w:r>
+        <w:rPr>
+          <w:rFonts w:ascii="Consolas" w:hAnsi="Consolas" w:cs="B Nazanin"/>
+          <w:color w:val="000000"/>
+          <w:sz w:val="20"/>
+          <w:szCs w:val="20"/>
+        </w:rPr>
+        <w:t>Log.</w:t>
+      </w:r>
+      <w:r>
+        <w:rPr>
+          <w:rFonts w:ascii="Consolas" w:hAnsi="Consolas" w:cs="B Nazanin"/>
+          <w:i/>
+          <w:iCs/>
+          <w:color w:val="000000"/>
+          <w:sz w:val="20"/>
+          <w:szCs w:val="20"/>
+        </w:rPr>
+        <w:t>d</w:t>
+      </w:r>
+      <w:proofErr w:type="spellEnd"/>
+      <w:r>
+        <w:rPr>
+          <w:rFonts w:ascii="Consolas" w:hAnsi="Consolas" w:cs="B Nazanin"/>
+          <w:color w:val="000000"/>
+          <w:sz w:val="20"/>
+          <w:szCs w:val="20"/>
+        </w:rPr>
+        <w:t>(</w:t>
+      </w:r>
+      <w:proofErr w:type="gramEnd"/>
+      <w:r>
+        <w:rPr>
+          <w:rFonts w:ascii="Consolas" w:hAnsi="Consolas" w:cs="B Nazanin"/>
+          <w:color w:val="2A00FF"/>
+          <w:sz w:val="20"/>
+          <w:szCs w:val="20"/>
+        </w:rPr>
+        <w:t>"potato2"</w:t>
+      </w:r>
+      <w:r>
+        <w:rPr>
+          <w:rFonts w:ascii="Consolas" w:hAnsi="Consolas" w:cs="B Nazanin"/>
+          <w:color w:val="000000"/>
+          <w:sz w:val="20"/>
+          <w:szCs w:val="20"/>
+        </w:rPr>
+        <w:t xml:space="preserve">, </w:t>
+      </w:r>
+      <w:proofErr w:type="spellStart"/>
+      <w:r>
+        <w:rPr>
+          <w:rFonts w:ascii="Consolas" w:hAnsi="Consolas" w:cs="B Nazanin"/>
+          <w:color w:val="000000"/>
+          <w:sz w:val="20"/>
+          <w:szCs w:val="20"/>
+        </w:rPr>
+        <w:t>String.</w:t>
+      </w:r>
+      <w:r>
+        <w:rPr>
+          <w:rFonts w:ascii="Consolas" w:hAnsi="Consolas" w:cs="B Nazanin"/>
+          <w:i/>
+          <w:iCs/>
+          <w:color w:val="000000"/>
+          <w:sz w:val="20"/>
+          <w:szCs w:val="20"/>
+        </w:rPr>
+        <w:t>valueOf</w:t>
+      </w:r>
+      <w:proofErr w:type="spellEnd"/>
+      <w:r>
+        <w:rPr>
+          <w:rFonts w:ascii="Consolas" w:hAnsi="Consolas" w:cs="B Nazanin"/>
+          <w:color w:val="000000"/>
+          <w:sz w:val="20"/>
+          <w:szCs w:val="20"/>
+        </w:rPr>
+        <w:t>(duration));</w:t>
+      </w:r>
+    </w:p>
+    <w:p>
+      <w:pPr>
+        <w:rPr>
+          <w:rFonts w:ascii="Consolas" w:hAnsi="Consolas" w:cs="B Nazanin"/>
+          <w:color w:val="000000"/>
+          <w:sz w:val="20"/>
+          <w:szCs w:val="20"/>
+        </w:rPr>
+      </w:pPr>
+      <w:r>
+        <w:rPr>
+          <w:rFonts w:ascii="Consolas" w:hAnsi="Consolas" w:cs="B Nazanin"/>
+          <w:color w:val="000000"/>
+          <w:sz w:val="20"/>
+          <w:szCs w:val="20"/>
+        </w:rPr>
+        <w:t>}</w:t>
+      </w:r>
+    </w:p>
+    <w:p>
+      <w:pPr>
+        <w:rPr>
+          <w:rFonts w:cs="B Nazanin"/>
+        </w:rPr>
+      </w:pPr>
+      <w:r>
+        <w:rPr>
+          <w:rFonts w:ascii="Consolas" w:hAnsi="Consolas" w:cs="B Nazanin"/>
+          <w:noProof/>
+          <w:color w:val="000000"/>
+          <w:sz w:val="20"/>
+          <w:szCs w:val="20"/>
+          <w:lang w:bidi="fa-IR"/>
+        </w:rPr>
+        <w:drawing>
+          <wp:inline distT="0" distB="0" distL="0" distR="0" wp14:anchorId="66B9D680" wp14:editId="0266D5C7">
+            <wp:extent cx="5724525" cy="2966085"/>
+            <wp:effectExtent l="0" t="0" r="9525" b="5715"/>
+            <wp:docPr id="22" name="Picture 22" descr="C:\Users\Mahsa\Desktop\Untitled2.png"/>
+            <wp:cNvGraphicFramePr>
+              <a:graphicFrameLocks xmlns:a="http://schemas.openxmlformats.org/drawingml/2006/main" noChangeAspect="1"/>
+            </wp:cNvGraphicFramePr>
+            <a:graphic xmlns:a="http://schemas.openxmlformats.org/drawingml/2006/main">
+              <a:graphicData uri="http://schemas.openxmlformats.org/drawingml/2006/picture">
+                <pic:pic xmlns:pic="http://schemas.openxmlformats.org/drawingml/2006/picture">
+                  <pic:nvPicPr>
+                    <pic:cNvPr id="0" name="Picture 3" descr="C:\Users\Mahsa\Desktop\Untitled2.png"/>
+                    <pic:cNvPicPr>
+                      <a:picLocks noChangeAspect="1" noChangeArrowheads="1"/>
+                    </pic:cNvPicPr>
+                  </pic:nvPicPr>
+                  <pic:blipFill>
+                    <a:blip r:embed="rId28">
+                      <a:extLst>
+                        <a:ext uri="{28A0092B-C50C-407E-A947-70E740481C1C}">
+                          <a14:useLocalDpi xmlns:a14="http://schemas.microsoft.com/office/drawing/2010/main" val="0"/>
+                        </a:ext>
+                      </a:extLst>
+                    </a:blip>
+                    <a:srcRect/>
+                    <a:stretch>
+                      <a:fillRect/>
+                    </a:stretch>
+                  </pic:blipFill>
+                  <pic:spPr bwMode="auto">
+                    <a:xfrm>
+                      <a:off x="0" y="0"/>
+                      <a:ext cx="5724525" cy="2966085"/>
+                    </a:xfrm>
+                    <a:prstGeom prst="rect">
+                      <a:avLst/>
+                    </a:prstGeom>
+                    <a:noFill/>
+                    <a:ln>
+                      <a:noFill/>
+                    </a:ln>
+                  </pic:spPr>
+                </pic:pic>
+              </a:graphicData>
+            </a:graphic>
+          </wp:inline>
+        </w:drawing>
+      </w:r>
+    </w:p>
+    <w:p>
+      <w:pPr>
+        <w:rPr>
+          <w:rFonts w:cs="B Nazanin"/>
+        </w:rPr>
+      </w:pPr>
+    </w:p>
+    <w:p>
+      <w:pPr>
+        <w:jc w:val="right"/>
+        <w:rPr>
+          <w:rFonts w:cs="B Nazanin"/>
+          <w:rtl/>
+        </w:rPr>
+      </w:pPr>
+      <w:r>
+        <w:rPr>
+          <w:rFonts w:cs="B Nazanin" w:hint="cs"/>
+          <w:rtl/>
+        </w:rPr>
+        <w:t>تست استرس:</w:t>
+      </w:r>
+    </w:p>
+    <w:p>
+      <w:pPr>
+        <w:rPr>
+          <w:rFonts w:cs="B Nazanin"/>
+        </w:rPr>
+      </w:pPr>
+      <w:r>
+        <w:rPr>
+          <w:rFonts w:cs="B Nazanin" w:hint="cs"/>
+          <w:rtl/>
+        </w:rPr>
+        <w:t xml:space="preserve">باز شدن دیتابیس (فراخواندن تابع </w:t>
+      </w:r>
+      <w:r>
+        <w:rPr>
+          <w:rFonts w:cs="B Nazanin"/>
+        </w:rPr>
+        <w:t>open</w:t>
+      </w:r>
+      <w:r>
+        <w:rPr>
+          <w:rFonts w:cs="B Nazanin" w:hint="cs"/>
+          <w:rtl/>
+        </w:rPr>
+        <w:t xml:space="preserve">) اگر بیشتر از حدود 1000 بار انجام شود باعث </w:t>
+      </w:r>
+      <w:r>
+        <w:rPr>
+          <w:rFonts w:cs="B Nazanin"/>
+        </w:rPr>
+        <w:t>Kill</w:t>
+      </w:r>
+      <w:r>
+        <w:rPr>
+          <w:rFonts w:cs="B Nazanin" w:hint="cs"/>
+          <w:rtl/>
+        </w:rPr>
+        <w:t xml:space="preserve"> شدن برنامه توسط اندروید میشود. دلیل آن وقفه ی طولانی می باشد.</w:t>
+      </w:r>
+    </w:p>
+    <w:p>
+      <w:pPr>
+        <w:rPr>
+          <w:rFonts w:cs="B Nazanin"/>
+        </w:rPr>
+      </w:pPr>
+      <w:r>
+        <w:rPr>
+          <w:rFonts w:cs="B Nazanin" w:hint="cs"/>
+          <w:rtl/>
+        </w:rPr>
+        <w:t xml:space="preserve">گرفتن همه ی اطلاعات از یک جدول دیتابیس (فراخواندن تابع </w:t>
+      </w:r>
+      <w:proofErr w:type="spellStart"/>
+      <w:r>
+        <w:rPr>
+          <w:rFonts w:cs="B Nazanin"/>
+        </w:rPr>
+        <w:t>getAllItems</w:t>
+      </w:r>
+      <w:proofErr w:type="spellEnd"/>
+      <w:r>
+        <w:rPr>
+          <w:rFonts w:cs="B Nazanin" w:hint="cs"/>
+          <w:rtl/>
+        </w:rPr>
+        <w:t xml:space="preserve">) اگر بیشتر از حدود 500 بار انجام شود نیز باعث </w:t>
+      </w:r>
+      <w:r>
+        <w:rPr>
+          <w:rFonts w:cs="B Nazanin"/>
+        </w:rPr>
+        <w:t xml:space="preserve">kill </w:t>
+      </w:r>
+      <w:r>
+        <w:rPr>
+          <w:rFonts w:cs="B Nazanin" w:hint="cs"/>
+          <w:rtl/>
+        </w:rPr>
+        <w:t xml:space="preserve"> شدن به علت حجم بالای اطلاعات در تراکنش و وقفه ی طولانی می شود.</w:t>
+      </w:r>
+    </w:p>
+    <w:p>
+      <w:pPr>
+        <w:bidi/>
+        <w:rPr>
+          <w:rFonts w:cs="B Nazanin" w:hint="cs"/>
+          <w:noProof/>
+          <w:rtl/>
+          <w:lang w:bidi="fa-IR"/>
+        </w:rPr>
+      </w:pPr>
+    </w:p>
+    <w:p>
+      <w:pPr>
+        <w:bidi/>
+        <w:rPr>
+          <w:rFonts w:ascii="Consolas" w:hAnsi="Consolas" w:cs="B Nazanin"/>
+          <w:color w:val="333333"/>
+          <w:rtl/>
+          <w:lang w:bidi="fa-IR"/>
+        </w:rPr>
+      </w:pPr>
+      <w:r>
+        <w:rPr>
+          <w:rFonts w:ascii="Consolas" w:hAnsi="Consolas" w:cs="B Nazanin" w:hint="cs"/>
+          <w:color w:val="333333"/>
+          <w:rtl/>
+          <w:lang w:bidi="fa-IR"/>
+        </w:rPr>
+        <w:t xml:space="preserve">برای تست پروژه همچنین از سایت های </w:t>
+      </w:r>
+      <w:r>
+        <w:rPr>
+          <w:rFonts w:ascii="Consolas" w:hAnsi="Consolas" w:cs="B Nazanin"/>
+          <w:color w:val="333333"/>
+          <w:lang w:bidi="fa-IR"/>
+        </w:rPr>
+        <w:t>Testroid.com</w:t>
+      </w:r>
+      <w:r>
+        <w:rPr>
+          <w:rFonts w:ascii="Consolas" w:hAnsi="Consolas" w:cs="B Nazanin" w:hint="cs"/>
+          <w:color w:val="333333"/>
+          <w:rtl/>
+          <w:lang w:bidi="fa-IR"/>
+        </w:rPr>
+        <w:t xml:space="preserve"> و </w:t>
+      </w:r>
+      <w:r>
+        <w:rPr>
+          <w:rFonts w:ascii="Consolas" w:hAnsi="Consolas" w:cs="B Nazanin"/>
+          <w:color w:val="333333"/>
+          <w:lang w:bidi="fa-IR"/>
+        </w:rPr>
+        <w:t>Appthwack.com</w:t>
+      </w:r>
+      <w:r>
+        <w:rPr>
+          <w:rFonts w:ascii="Consolas" w:hAnsi="Consolas" w:cs="B Nazanin" w:hint="cs"/>
+          <w:color w:val="333333"/>
+          <w:rtl/>
+          <w:lang w:bidi="fa-IR"/>
+        </w:rPr>
+        <w:t xml:space="preserve"> نیز استفاده شد که </w:t>
+      </w:r>
+      <w:r>
+        <w:rPr>
+          <w:rFonts w:ascii="Consolas" w:hAnsi="Consolas" w:cs="B Nazanin"/>
+          <w:color w:val="333333"/>
+          <w:lang w:bidi="fa-IR"/>
+        </w:rPr>
+        <w:t>performance</w:t>
+      </w:r>
+      <w:r>
+        <w:rPr>
+          <w:rFonts w:ascii="Consolas" w:hAnsi="Consolas" w:cs="B Nazanin" w:hint="cs"/>
+          <w:color w:val="333333"/>
+          <w:rtl/>
+          <w:lang w:bidi="fa-IR"/>
+        </w:rPr>
+        <w:t xml:space="preserve"> و </w:t>
+      </w:r>
+      <w:r>
+        <w:rPr>
+          <w:rFonts w:ascii="Consolas" w:hAnsi="Consolas" w:cs="B Nazanin"/>
+          <w:color w:val="333333"/>
+          <w:lang w:bidi="fa-IR"/>
+        </w:rPr>
+        <w:t>CPU</w:t>
+      </w:r>
+      <w:r>
+        <w:rPr>
+          <w:rFonts w:ascii="Consolas" w:hAnsi="Consolas" w:cs="B Nazanin" w:hint="cs"/>
+          <w:color w:val="333333"/>
+          <w:rtl/>
+          <w:lang w:bidi="fa-IR"/>
+        </w:rPr>
+        <w:t xml:space="preserve"> و </w:t>
+      </w:r>
+      <w:r>
+        <w:rPr>
+          <w:rFonts w:ascii="Consolas" w:hAnsi="Consolas" w:cs="B Nazanin"/>
+          <w:color w:val="333333"/>
+          <w:lang w:bidi="fa-IR"/>
+        </w:rPr>
+        <w:t>Memory</w:t>
+      </w:r>
+      <w:r>
+        <w:rPr>
+          <w:rFonts w:ascii="Consolas" w:hAnsi="Consolas" w:cs="B Nazanin" w:hint="cs"/>
+          <w:color w:val="333333"/>
+          <w:rtl/>
+          <w:lang w:bidi="fa-IR"/>
+        </w:rPr>
+        <w:t xml:space="preserve"> برنامه را تست میکرد نتایج حاصل از تست این دوسایت در فولدر </w:t>
+      </w:r>
+      <w:r>
+        <w:rPr>
+          <w:rFonts w:ascii="Consolas" w:hAnsi="Consolas" w:cs="B Nazanin"/>
+          <w:color w:val="333333"/>
+          <w:lang w:bidi="fa-IR"/>
+        </w:rPr>
+        <w:t>DOC</w:t>
+      </w:r>
+      <w:r>
+        <w:rPr>
+          <w:rFonts w:ascii="Consolas" w:hAnsi="Consolas" w:cs="B Nazanin" w:hint="cs"/>
+          <w:color w:val="333333"/>
+          <w:rtl/>
+          <w:lang w:bidi="fa-IR"/>
+        </w:rPr>
+        <w:t xml:space="preserve"> موجود می باشد . </w:t>
+      </w:r>
     </w:p>
     <w:p>
       <w:pPr>
@@ -15646,6 +18431,14 @@
     </w:p>
     <w:p>
       <w:pPr>
+        <w:rPr>
+          <w:b/>
+          <w:bCs/>
+        </w:rPr>
+      </w:pPr>
+    </w:p>
+    <w:p>
+      <w:pPr>
         <w:jc w:val="right"/>
         <w:rPr>
           <w:rFonts w:cs="B Nazanin"/>
@@ -15653,10 +18446,11 @@
           <w:bCs/>
           <w:sz w:val="28"/>
           <w:szCs w:val="28"/>
-          <w:rtl/>
-          <w:lang w:bidi="fa-IR"/>
-        </w:rPr>
-      </w:pPr>
+          <w:lang w:bidi="fa-IR"/>
+        </w:rPr>
+      </w:pPr>
+      <w:bookmarkStart w:id="1" w:name="_GoBack"/>
+      <w:bookmarkEnd w:id="1"/>
     </w:p>
     <w:sectPr>
       <w:pgSz w:w="11906" w:h="16838"/>
@@ -17866,7 +20660,7 @@
 </file>
 
 <file path=customXml/itemProps1.xml><?xml version="1.0" encoding="utf-8"?>
-<ds:datastoreItem xmlns:ds="http://schemas.openxmlformats.org/officeDocument/2006/customXml" ds:itemID="{0AC3FEFD-0D14-4211-8BB6-7D9410F1D856}">
+<ds:datastoreItem xmlns:ds="http://schemas.openxmlformats.org/officeDocument/2006/customXml" ds:itemID="{8294F0AB-9EEA-47C9-82BD-03FB817714B1}">
   <ds:schemaRefs>
     <ds:schemaRef ds:uri="http://schemas.openxmlformats.org/officeDocument/2006/bibliography"/>
   </ds:schemaRefs>

</xml_diff>

<commit_message>
class diagram added to document
</commit_message>
<xml_diff>
--- a/phase 4/phase4doc.docx
+++ b/phase 4/phase4doc.docx
@@ -9980,7 +9980,6 @@
     </w:p>
     <w:p>
       <w:pPr>
-        <w:jc w:val="right"/>
         <w:rPr>
           <w:rFonts w:cs="B Nazanin"/>
           <w:b/>
@@ -9991,6 +9990,68 @@
           <w:lang w:bidi="fa-IR"/>
         </w:rPr>
       </w:pPr>
+      <w:bookmarkStart w:id="1" w:name="_GoBack"/>
+      <w:r>
+        <w:rPr>
+          <w:rFonts w:cs="B Nazanin"/>
+          <w:b/>
+          <w:bCs/>
+          <w:noProof/>
+          <w:sz w:val="28"/>
+          <w:szCs w:val="28"/>
+          <w:lang w:bidi="fa-IR"/>
+        </w:rPr>
+        <w:lastRenderedPageBreak/>
+        <w:drawing>
+          <wp:inline distT="0" distB="0" distL="0" distR="0">
+            <wp:extent cx="6444000" cy="4275721"/>
+            <wp:effectExtent l="0" t="0" r="0" b="0"/>
+            <wp:docPr id="23" name="Picture 23" descr="C:\Users\Mahsa\Downloads\classdiagram (1).jpg"/>
+            <wp:cNvGraphicFramePr>
+              <a:graphicFrameLocks xmlns:a="http://schemas.openxmlformats.org/drawingml/2006/main" noChangeAspect="1"/>
+            </wp:cNvGraphicFramePr>
+            <a:graphic xmlns:a="http://schemas.openxmlformats.org/drawingml/2006/main">
+              <a:graphicData uri="http://schemas.openxmlformats.org/drawingml/2006/picture">
+                <pic:pic xmlns:pic="http://schemas.openxmlformats.org/drawingml/2006/picture">
+                  <pic:nvPicPr>
+                    <pic:cNvPr id="0" name="Picture 1" descr="C:\Users\Mahsa\Downloads\classdiagram (1).jpg"/>
+                    <pic:cNvPicPr>
+                      <a:picLocks noChangeAspect="1" noChangeArrowheads="1"/>
+                    </pic:cNvPicPr>
+                  </pic:nvPicPr>
+                  <pic:blipFill>
+                    <a:blip r:embed="rId9">
+                      <a:extLst>
+                        <a:ext uri="{28A0092B-C50C-407E-A947-70E740481C1C}">
+                          <a14:useLocalDpi xmlns:a14="http://schemas.microsoft.com/office/drawing/2010/main" val="0"/>
+                        </a:ext>
+                      </a:extLst>
+                    </a:blip>
+                    <a:srcRect/>
+                    <a:stretch>
+                      <a:fillRect/>
+                    </a:stretch>
+                  </pic:blipFill>
+                  <pic:spPr bwMode="auto">
+                    <a:xfrm>
+                      <a:off x="0" y="0"/>
+                      <a:ext cx="6444000" cy="4275721"/>
+                    </a:xfrm>
+                    <a:prstGeom prst="rect">
+                      <a:avLst/>
+                    </a:prstGeom>
+                    <a:noFill/>
+                    <a:ln>
+                      <a:noFill/>
+                    </a:ln>
+                  </pic:spPr>
+                </pic:pic>
+              </a:graphicData>
+            </a:graphic>
+          </wp:inline>
+        </w:drawing>
+      </w:r>
+      <w:bookmarkEnd w:id="1"/>
     </w:p>
     <w:p>
       <w:pPr>
@@ -10141,7 +10202,7 @@
                     </pic:cNvPicPr>
                   </pic:nvPicPr>
                   <pic:blipFill>
-                    <a:blip r:embed="rId9">
+                    <a:blip r:embed="rId10">
                       <a:extLst>
                         <a:ext uri="{28A0092B-C50C-407E-A947-70E740481C1C}">
                           <a14:useLocalDpi xmlns:a14="http://schemas.microsoft.com/office/drawing/2010/main" val="0"/>
@@ -10258,7 +10319,7 @@
                     </pic:cNvPicPr>
                   </pic:nvPicPr>
                   <pic:blipFill>
-                    <a:blip r:embed="rId10">
+                    <a:blip r:embed="rId11">
                       <a:extLst>
                         <a:ext uri="{28A0092B-C50C-407E-A947-70E740481C1C}">
                           <a14:useLocalDpi xmlns:a14="http://schemas.microsoft.com/office/drawing/2010/main" val="0"/>
@@ -10389,7 +10450,7 @@
                     </pic:cNvPicPr>
                   </pic:nvPicPr>
                   <pic:blipFill>
-                    <a:blip r:embed="rId11">
+                    <a:blip r:embed="rId12">
                       <a:extLst>
                         <a:ext uri="{28A0092B-C50C-407E-A947-70E740481C1C}">
                           <a14:useLocalDpi xmlns:a14="http://schemas.microsoft.com/office/drawing/2010/main" val="0"/>
@@ -10564,7 +10625,7 @@
                     </pic:cNvPicPr>
                   </pic:nvPicPr>
                   <pic:blipFill>
-                    <a:blip r:embed="rId12">
+                    <a:blip r:embed="rId13">
                       <a:extLst>
                         <a:ext uri="{28A0092B-C50C-407E-A947-70E740481C1C}">
                           <a14:useLocalDpi xmlns:a14="http://schemas.microsoft.com/office/drawing/2010/main" val="0"/>
@@ -10681,7 +10742,7 @@
                     </pic:cNvPicPr>
                   </pic:nvPicPr>
                   <pic:blipFill>
-                    <a:blip r:embed="rId13">
+                    <a:blip r:embed="rId14">
                       <a:extLst>
                         <a:ext uri="{28A0092B-C50C-407E-A947-70E740481C1C}">
                           <a14:useLocalDpi xmlns:a14="http://schemas.microsoft.com/office/drawing/2010/main" val="0"/>
@@ -10824,7 +10885,7 @@
                     </pic:cNvPicPr>
                   </pic:nvPicPr>
                   <pic:blipFill>
-                    <a:blip r:embed="rId14">
+                    <a:blip r:embed="rId15">
                       <a:extLst>
                         <a:ext uri="{28A0092B-C50C-407E-A947-70E740481C1C}">
                           <a14:useLocalDpi xmlns:a14="http://schemas.microsoft.com/office/drawing/2010/main" val="0"/>
@@ -10957,7 +11018,7 @@
                     </pic:cNvPicPr>
                   </pic:nvPicPr>
                   <pic:blipFill>
-                    <a:blip r:embed="rId15">
+                    <a:blip r:embed="rId16">
                       <a:extLst>
                         <a:ext uri="{28A0092B-C50C-407E-A947-70E740481C1C}">
                           <a14:useLocalDpi xmlns:a14="http://schemas.microsoft.com/office/drawing/2010/main" val="0"/>
@@ -11078,7 +11139,7 @@
                     </pic:cNvPicPr>
                   </pic:nvPicPr>
                   <pic:blipFill>
-                    <a:blip r:embed="rId16">
+                    <a:blip r:embed="rId17">
                       <a:extLst>
                         <a:ext uri="{28A0092B-C50C-407E-A947-70E740481C1C}">
                           <a14:useLocalDpi xmlns:a14="http://schemas.microsoft.com/office/drawing/2010/main" val="0"/>
@@ -12656,7 +12717,7 @@
                     </pic:cNvPicPr>
                   </pic:nvPicPr>
                   <pic:blipFill>
-                    <a:blip r:embed="rId17">
+                    <a:blip r:embed="rId18">
                       <a:extLst>
                         <a:ext uri="{28A0092B-C50C-407E-A947-70E740481C1C}">
                           <a14:useLocalDpi xmlns:a14="http://schemas.microsoft.com/office/drawing/2010/main" val="0"/>
@@ -12750,7 +12811,7 @@
                     </pic:cNvPicPr>
                   </pic:nvPicPr>
                   <pic:blipFill>
-                    <a:blip r:embed="rId18">
+                    <a:blip r:embed="rId19">
                       <a:extLst>
                         <a:ext uri="{28A0092B-C50C-407E-A947-70E740481C1C}">
                           <a14:useLocalDpi xmlns:a14="http://schemas.microsoft.com/office/drawing/2010/main" val="0"/>
@@ -12856,7 +12917,7 @@
                     </pic:cNvPicPr>
                   </pic:nvPicPr>
                   <pic:blipFill>
-                    <a:blip r:embed="rId19">
+                    <a:blip r:embed="rId20">
                       <a:extLst>
                         <a:ext uri="{28A0092B-C50C-407E-A947-70E740481C1C}">
                           <a14:useLocalDpi xmlns:a14="http://schemas.microsoft.com/office/drawing/2010/main" val="0"/>
@@ -15075,7 +15136,7 @@
       <w:pPr>
         <w:bidi/>
         <w:rPr>
-          <w:rFonts w:cs="B Nazanin" w:hint="cs"/>
+          <w:rFonts w:cs="B Nazanin"/>
           <w:lang w:bidi="fa-IR"/>
         </w:rPr>
       </w:pPr>
@@ -15467,7 +15528,7 @@
         <w:bidi/>
         <w:rPr>
           <w:rStyle w:val="Strong"/>
-          <w:rFonts w:ascii="Consolas" w:hAnsi="Consolas" w:cs="B Nazanin" w:hint="cs"/>
+          <w:rFonts w:ascii="Consolas" w:hAnsi="Consolas" w:cs="B Nazanin"/>
           <w:b w:val="0"/>
           <w:bCs w:val="0"/>
           <w:color w:val="333333"/>
@@ -15726,7 +15787,7 @@
                     </pic:cNvPicPr>
                   </pic:nvPicPr>
                   <pic:blipFill>
-                    <a:blip r:embed="rId20"/>
+                    <a:blip r:embed="rId21"/>
                     <a:stretch>
                       <a:fillRect/>
                     </a:stretch>
@@ -15792,7 +15853,7 @@
                     </pic:cNvPicPr>
                   </pic:nvPicPr>
                   <pic:blipFill>
-                    <a:blip r:embed="rId21"/>
+                    <a:blip r:embed="rId22"/>
                     <a:stretch>
                       <a:fillRect/>
                     </a:stretch>
@@ -15860,7 +15921,7 @@
                     </pic:cNvPicPr>
                   </pic:nvPicPr>
                   <pic:blipFill>
-                    <a:blip r:embed="rId22"/>
+                    <a:blip r:embed="rId23"/>
                     <a:stretch>
                       <a:fillRect/>
                     </a:stretch>
@@ -15928,7 +15989,7 @@
                     </pic:cNvPicPr>
                   </pic:nvPicPr>
                   <pic:blipFill>
-                    <a:blip r:embed="rId23"/>
+                    <a:blip r:embed="rId24"/>
                     <a:stretch>
                       <a:fillRect/>
                     </a:stretch>
@@ -15997,7 +16058,7 @@
                     </pic:cNvPicPr>
                   </pic:nvPicPr>
                   <pic:blipFill>
-                    <a:blip r:embed="rId24"/>
+                    <a:blip r:embed="rId25"/>
                     <a:stretch>
                       <a:fillRect/>
                     </a:stretch>
@@ -16066,7 +16127,7 @@
                     </pic:cNvPicPr>
                   </pic:nvPicPr>
                   <pic:blipFill>
-                    <a:blip r:embed="rId25"/>
+                    <a:blip r:embed="rId26"/>
                     <a:stretch>
                       <a:fillRect/>
                     </a:stretch>
@@ -16774,7 +16835,7 @@
                     </pic:cNvPicPr>
                   </pic:nvPicPr>
                   <pic:blipFill>
-                    <a:blip r:embed="rId26">
+                    <a:blip r:embed="rId27">
                       <a:extLst>
                         <a:ext uri="{28A0092B-C50C-407E-A947-70E740481C1C}">
                           <a14:useLocalDpi xmlns:a14="http://schemas.microsoft.com/office/drawing/2010/main" val="0"/>
@@ -17445,7 +17506,7 @@
                     </pic:cNvPicPr>
                   </pic:nvPicPr>
                   <pic:blipFill>
-                    <a:blip r:embed="rId27">
+                    <a:blip r:embed="rId28">
                       <a:extLst>
                         <a:ext uri="{28A0092B-C50C-407E-A947-70E740481C1C}">
                           <a14:useLocalDpi xmlns:a14="http://schemas.microsoft.com/office/drawing/2010/main" val="0"/>
@@ -18091,7 +18152,7 @@
                     </pic:cNvPicPr>
                   </pic:nvPicPr>
                   <pic:blipFill>
-                    <a:blip r:embed="rId28">
+                    <a:blip r:embed="rId29">
                       <a:extLst>
                         <a:ext uri="{28A0092B-C50C-407E-A947-70E740481C1C}">
                           <a14:useLocalDpi xmlns:a14="http://schemas.microsoft.com/office/drawing/2010/main" val="0"/>
@@ -18232,7 +18293,7 @@
       <w:pPr>
         <w:bidi/>
         <w:rPr>
-          <w:rFonts w:cs="B Nazanin" w:hint="cs"/>
+          <w:rFonts w:cs="B Nazanin"/>
           <w:noProof/>
           <w:rtl/>
           <w:lang w:bidi="fa-IR"/>
@@ -18449,8 +18510,6 @@
           <w:lang w:bidi="fa-IR"/>
         </w:rPr>
       </w:pPr>
-      <w:bookmarkStart w:id="1" w:name="_GoBack"/>
-      <w:bookmarkEnd w:id="1"/>
     </w:p>
     <w:sectPr>
       <w:pgSz w:w="11906" w:h="16838"/>
@@ -20660,7 +20719,7 @@
 </file>
 
 <file path=customXml/itemProps1.xml><?xml version="1.0" encoding="utf-8"?>
-<ds:datastoreItem xmlns:ds="http://schemas.openxmlformats.org/officeDocument/2006/customXml" ds:itemID="{8294F0AB-9EEA-47C9-82BD-03FB817714B1}">
+<ds:datastoreItem xmlns:ds="http://schemas.openxmlformats.org/officeDocument/2006/customXml" ds:itemID="{50F1C82D-FC6F-4B55-8767-5D53289D308B}">
   <ds:schemaRefs>
     <ds:schemaRef ds:uri="http://schemas.openxmlformats.org/officeDocument/2006/bibliography"/>
   </ds:schemaRefs>

</xml_diff>